<commit_message>
Finished Introduction, Started Research Section
Finished introduction of the document, started on the research section.
Had it checked for how clear it was, and received feedback. Will implement tomorrow (today).

Hours spent today: 7h

#1 #2
</commit_message>
<xml_diff>
--- a/Research&Devlog_Document.docx
+++ b/Research&Devlog_Document.docx
@@ -8,6 +8,9 @@
         <w:jc w:val="center"/>
       </w:pPr>
       <w:r>
+        <w:t xml:space="preserve"> </w:t>
+      </w:r>
+      <w:r>
         <w:t xml:space="preserve">Devlog </w:t>
       </w:r>
       <w:r>
@@ -20,7 +23,13 @@
         <w:jc w:val="center"/>
       </w:pPr>
       <w:r>
-        <w:t>How does flight physics work and how do you implement it in a game.</w:t>
+        <w:t>How does flight physics work and how do</w:t>
+      </w:r>
+      <w:r>
+        <w:t>es one</w:t>
+      </w:r>
+      <w:r>
+        <w:t xml:space="preserve"> implement it in a game.</w:t>
       </w:r>
     </w:p>
     <w:p>
@@ -38,7 +47,7 @@
           <w:noProof/>
         </w:rPr>
         <w:drawing>
-          <wp:anchor distT="0" distB="0" distL="114300" distR="114300" simplePos="0" relativeHeight="251658240" behindDoc="1" locked="0" layoutInCell="1" allowOverlap="1" wp14:anchorId="7518D134" wp14:editId="5BD85446">
+          <wp:anchor distT="0" distB="0" distL="114300" distR="114300" simplePos="0" relativeHeight="251652096" behindDoc="1" locked="0" layoutInCell="1" allowOverlap="1" wp14:anchorId="7518D134" wp14:editId="00F6AF0B">
             <wp:simplePos x="0" y="0"/>
             <wp:positionH relativeFrom="margin">
               <wp:align>center</wp:align>
@@ -121,6 +130,15 @@
     </w:p>
     <w:sdt>
       <w:sdtPr>
+        <w:rPr>
+          <w:rFonts w:asciiTheme="minorHAnsi" w:eastAsiaTheme="minorHAnsi" w:hAnsiTheme="minorHAnsi" w:cstheme="minorBidi"/>
+          <w:color w:val="auto"/>
+          <w:kern w:val="2"/>
+          <w:sz w:val="24"/>
+          <w:szCs w:val="24"/>
+          <w:lang w:eastAsia="en-US"/>
+          <w14:ligatures w14:val="standardContextual"/>
+        </w:rPr>
         <w:id w:val="-19401684"/>
         <w:docPartObj>
           <w:docPartGallery w:val="Table of Contents"/>
@@ -129,15 +147,8 @@
       </w:sdtPr>
       <w:sdtEndPr>
         <w:rPr>
-          <w:rFonts w:asciiTheme="minorHAnsi" w:eastAsiaTheme="minorHAnsi" w:hAnsiTheme="minorHAnsi" w:cstheme="minorBidi"/>
           <w:b/>
           <w:bCs/>
-          <w:color w:val="auto"/>
-          <w:kern w:val="2"/>
-          <w:sz w:val="24"/>
-          <w:szCs w:val="24"/>
-          <w:lang w:eastAsia="en-US"/>
-          <w14:ligatures w14:val="standardContextual"/>
         </w:rPr>
       </w:sdtEndPr>
       <w:sdtContent>
@@ -174,7 +185,7 @@
           <w:r>
             <w:fldChar w:fldCharType="separate"/>
           </w:r>
-          <w:hyperlink w:anchor="_Toc199954403" w:history="1">
+          <w:hyperlink w:anchor="_Toc200040846" w:history="1">
             <w:r>
               <w:rPr>
                 <w:rStyle w:val="Hyperlink"/>
@@ -201,7 +212,7 @@
                 <w:noProof/>
                 <w:webHidden/>
               </w:rPr>
-              <w:instrText xml:space="preserve"> PAGEREF _Toc199954403 \h </w:instrText>
+              <w:instrText xml:space="preserve"> PAGEREF _Toc200040846 \h </w:instrText>
             </w:r>
             <w:r>
               <w:rPr>
@@ -239,10 +250,12 @@
               <w:tab w:val="right" w:leader="dot" w:pos="9016"/>
             </w:tabs>
             <w:rPr>
+              <w:rFonts w:eastAsiaTheme="minorEastAsia"/>
               <w:noProof/>
+              <w:lang w:eastAsia="en-GB"/>
             </w:rPr>
           </w:pPr>
-          <w:hyperlink w:anchor="_Toc199954404" w:history="1">
+          <w:hyperlink w:anchor="_Toc200040847" w:history="1">
             <w:r>
               <w:rPr>
                 <w:rStyle w:val="Hyperlink"/>
@@ -269,7 +282,7 @@
                 <w:noProof/>
                 <w:webHidden/>
               </w:rPr>
-              <w:instrText xml:space="preserve"> PAGEREF _Toc199954404 \h </w:instrText>
+              <w:instrText xml:space="preserve"> PAGEREF _Toc200040847 \h </w:instrText>
             </w:r>
             <w:r>
               <w:rPr>
@@ -307,15 +320,87 @@
               <w:tab w:val="right" w:leader="dot" w:pos="9016"/>
             </w:tabs>
             <w:rPr>
+              <w:rFonts w:eastAsiaTheme="minorEastAsia"/>
               <w:noProof/>
+              <w:lang w:eastAsia="en-GB"/>
             </w:rPr>
           </w:pPr>
-          <w:hyperlink w:anchor="_Toc199954405" w:history="1">
+          <w:hyperlink w:anchor="_Toc200040848" w:history="1">
             <w:r>
               <w:rPr>
                 <w:rStyle w:val="Hyperlink"/>
                 <w:noProof/>
               </w:rPr>
+              <w:t>How will I do this?</w:t>
+            </w:r>
+            <w:r>
+              <w:rPr>
+                <w:noProof/>
+                <w:webHidden/>
+              </w:rPr>
+              <w:tab/>
+            </w:r>
+            <w:r>
+              <w:rPr>
+                <w:noProof/>
+                <w:webHidden/>
+              </w:rPr>
+              <w:fldChar w:fldCharType="begin"/>
+            </w:r>
+            <w:r>
+              <w:rPr>
+                <w:noProof/>
+                <w:webHidden/>
+              </w:rPr>
+              <w:instrText xml:space="preserve"> PAGEREF _Toc200040848 \h </w:instrText>
+            </w:r>
+            <w:r>
+              <w:rPr>
+                <w:noProof/>
+                <w:webHidden/>
+              </w:rPr>
+            </w:r>
+            <w:r>
+              <w:rPr>
+                <w:noProof/>
+                <w:webHidden/>
+              </w:rPr>
+              <w:fldChar w:fldCharType="separate"/>
+            </w:r>
+            <w:r>
+              <w:rPr>
+                <w:noProof/>
+                <w:webHidden/>
+              </w:rPr>
+              <w:t>3</w:t>
+            </w:r>
+            <w:r>
+              <w:rPr>
+                <w:noProof/>
+                <w:webHidden/>
+              </w:rPr>
+              <w:fldChar w:fldCharType="end"/>
+            </w:r>
+          </w:hyperlink>
+        </w:p>
+        <w:p>
+          <w:pPr>
+            <w:pStyle w:val="TOC2"/>
+            <w:tabs>
+              <w:tab w:val="right" w:leader="dot" w:pos="9016"/>
+            </w:tabs>
+            <w:rPr>
+              <w:rFonts w:eastAsiaTheme="minorEastAsia"/>
+              <w:noProof/>
+              <w:lang w:eastAsia="en-GB"/>
+            </w:rPr>
+          </w:pPr>
+          <w:hyperlink w:anchor="_Toc200040849" w:history="1">
+            <w:r>
+              <w:rPr>
+                <w:rStyle w:val="Hyperlink"/>
+                <w:noProof/>
+              </w:rPr>
               <w:t>What is this document?</w:t>
             </w:r>
             <w:r>
@@ -337,7 +422,7 @@
                 <w:noProof/>
                 <w:webHidden/>
               </w:rPr>
-              <w:instrText xml:space="preserve"> PAGEREF _Toc199954405 \h </w:instrText>
+              <w:instrText xml:space="preserve"> PAGEREF _Toc200040849 \h </w:instrText>
             </w:r>
             <w:r>
               <w:rPr>
@@ -357,7 +442,637 @@
                 <w:noProof/>
                 <w:webHidden/>
               </w:rPr>
-              <w:t>3</w:t>
+              <w:t>4</w:t>
+            </w:r>
+            <w:r>
+              <w:rPr>
+                <w:noProof/>
+                <w:webHidden/>
+              </w:rPr>
+              <w:fldChar w:fldCharType="end"/>
+            </w:r>
+          </w:hyperlink>
+        </w:p>
+        <w:p>
+          <w:pPr>
+            <w:pStyle w:val="TOC3"/>
+            <w:tabs>
+              <w:tab w:val="right" w:leader="dot" w:pos="9016"/>
+            </w:tabs>
+            <w:rPr>
+              <w:rFonts w:eastAsiaTheme="minorEastAsia"/>
+              <w:noProof/>
+              <w:lang w:eastAsia="en-GB"/>
+            </w:rPr>
+          </w:pPr>
+          <w:hyperlink w:anchor="_Toc200040850" w:history="1">
+            <w:r>
+              <w:rPr>
+                <w:rStyle w:val="Hyperlink"/>
+                <w:noProof/>
+              </w:rPr>
+              <w:t>Research Section</w:t>
+            </w:r>
+            <w:r>
+              <w:rPr>
+                <w:noProof/>
+                <w:webHidden/>
+              </w:rPr>
+              <w:tab/>
+            </w:r>
+            <w:r>
+              <w:rPr>
+                <w:noProof/>
+                <w:webHidden/>
+              </w:rPr>
+              <w:fldChar w:fldCharType="begin"/>
+            </w:r>
+            <w:r>
+              <w:rPr>
+                <w:noProof/>
+                <w:webHidden/>
+              </w:rPr>
+              <w:instrText xml:space="preserve"> PAGEREF _Toc200040850 \h </w:instrText>
+            </w:r>
+            <w:r>
+              <w:rPr>
+                <w:noProof/>
+                <w:webHidden/>
+              </w:rPr>
+            </w:r>
+            <w:r>
+              <w:rPr>
+                <w:noProof/>
+                <w:webHidden/>
+              </w:rPr>
+              <w:fldChar w:fldCharType="separate"/>
+            </w:r>
+            <w:r>
+              <w:rPr>
+                <w:noProof/>
+                <w:webHidden/>
+              </w:rPr>
+              <w:t>4</w:t>
+            </w:r>
+            <w:r>
+              <w:rPr>
+                <w:noProof/>
+                <w:webHidden/>
+              </w:rPr>
+              <w:fldChar w:fldCharType="end"/>
+            </w:r>
+          </w:hyperlink>
+        </w:p>
+        <w:p>
+          <w:pPr>
+            <w:pStyle w:val="TOC3"/>
+            <w:tabs>
+              <w:tab w:val="right" w:leader="dot" w:pos="9016"/>
+            </w:tabs>
+            <w:rPr>
+              <w:rFonts w:eastAsiaTheme="minorEastAsia"/>
+              <w:noProof/>
+              <w:lang w:eastAsia="en-GB"/>
+            </w:rPr>
+          </w:pPr>
+          <w:hyperlink w:anchor="_Toc200040851" w:history="1">
+            <w:r>
+              <w:rPr>
+                <w:rStyle w:val="Hyperlink"/>
+                <w:noProof/>
+              </w:rPr>
+              <w:t>Dev-log</w:t>
+            </w:r>
+            <w:r>
+              <w:rPr>
+                <w:noProof/>
+                <w:webHidden/>
+              </w:rPr>
+              <w:tab/>
+            </w:r>
+            <w:r>
+              <w:rPr>
+                <w:noProof/>
+                <w:webHidden/>
+              </w:rPr>
+              <w:fldChar w:fldCharType="begin"/>
+            </w:r>
+            <w:r>
+              <w:rPr>
+                <w:noProof/>
+                <w:webHidden/>
+              </w:rPr>
+              <w:instrText xml:space="preserve"> PAGEREF _Toc200040851 \h </w:instrText>
+            </w:r>
+            <w:r>
+              <w:rPr>
+                <w:noProof/>
+                <w:webHidden/>
+              </w:rPr>
+            </w:r>
+            <w:r>
+              <w:rPr>
+                <w:noProof/>
+                <w:webHidden/>
+              </w:rPr>
+              <w:fldChar w:fldCharType="separate"/>
+            </w:r>
+            <w:r>
+              <w:rPr>
+                <w:noProof/>
+                <w:webHidden/>
+              </w:rPr>
+              <w:t>4</w:t>
+            </w:r>
+            <w:r>
+              <w:rPr>
+                <w:noProof/>
+                <w:webHidden/>
+              </w:rPr>
+              <w:fldChar w:fldCharType="end"/>
+            </w:r>
+          </w:hyperlink>
+        </w:p>
+        <w:p>
+          <w:pPr>
+            <w:pStyle w:val="TOC1"/>
+            <w:tabs>
+              <w:tab w:val="right" w:leader="dot" w:pos="9016"/>
+            </w:tabs>
+            <w:rPr>
+              <w:rFonts w:eastAsiaTheme="minorEastAsia"/>
+              <w:noProof/>
+              <w:lang w:eastAsia="en-GB"/>
+            </w:rPr>
+          </w:pPr>
+          <w:hyperlink w:anchor="_Toc200040852" w:history="1">
+            <w:r>
+              <w:rPr>
+                <w:rStyle w:val="Hyperlink"/>
+                <w:noProof/>
+              </w:rPr>
+              <w:t>Research</w:t>
+            </w:r>
+            <w:r>
+              <w:rPr>
+                <w:noProof/>
+                <w:webHidden/>
+              </w:rPr>
+              <w:tab/>
+            </w:r>
+            <w:r>
+              <w:rPr>
+                <w:noProof/>
+                <w:webHidden/>
+              </w:rPr>
+              <w:fldChar w:fldCharType="begin"/>
+            </w:r>
+            <w:r>
+              <w:rPr>
+                <w:noProof/>
+                <w:webHidden/>
+              </w:rPr>
+              <w:instrText xml:space="preserve"> PAGEREF _Toc200040852 \h </w:instrText>
+            </w:r>
+            <w:r>
+              <w:rPr>
+                <w:noProof/>
+                <w:webHidden/>
+              </w:rPr>
+            </w:r>
+            <w:r>
+              <w:rPr>
+                <w:noProof/>
+                <w:webHidden/>
+              </w:rPr>
+              <w:fldChar w:fldCharType="separate"/>
+            </w:r>
+            <w:r>
+              <w:rPr>
+                <w:noProof/>
+                <w:webHidden/>
+              </w:rPr>
+              <w:t>5</w:t>
+            </w:r>
+            <w:r>
+              <w:rPr>
+                <w:noProof/>
+                <w:webHidden/>
+              </w:rPr>
+              <w:fldChar w:fldCharType="end"/>
+            </w:r>
+          </w:hyperlink>
+        </w:p>
+        <w:p>
+          <w:pPr>
+            <w:pStyle w:val="TOC2"/>
+            <w:tabs>
+              <w:tab w:val="right" w:leader="dot" w:pos="9016"/>
+            </w:tabs>
+            <w:rPr>
+              <w:rFonts w:eastAsiaTheme="minorEastAsia"/>
+              <w:noProof/>
+              <w:lang w:eastAsia="en-GB"/>
+            </w:rPr>
+          </w:pPr>
+          <w:hyperlink w:anchor="_Toc200040853" w:history="1">
+            <w:r>
+              <w:rPr>
+                <w:rStyle w:val="Hyperlink"/>
+                <w:noProof/>
+              </w:rPr>
+              <w:t>Introduction</w:t>
+            </w:r>
+            <w:r>
+              <w:rPr>
+                <w:noProof/>
+                <w:webHidden/>
+              </w:rPr>
+              <w:tab/>
+            </w:r>
+            <w:r>
+              <w:rPr>
+                <w:noProof/>
+                <w:webHidden/>
+              </w:rPr>
+              <w:fldChar w:fldCharType="begin"/>
+            </w:r>
+            <w:r>
+              <w:rPr>
+                <w:noProof/>
+                <w:webHidden/>
+              </w:rPr>
+              <w:instrText xml:space="preserve"> PAGEREF _Toc200040853 \h </w:instrText>
+            </w:r>
+            <w:r>
+              <w:rPr>
+                <w:noProof/>
+                <w:webHidden/>
+              </w:rPr>
+            </w:r>
+            <w:r>
+              <w:rPr>
+                <w:noProof/>
+                <w:webHidden/>
+              </w:rPr>
+              <w:fldChar w:fldCharType="separate"/>
+            </w:r>
+            <w:r>
+              <w:rPr>
+                <w:noProof/>
+                <w:webHidden/>
+              </w:rPr>
+              <w:t>5</w:t>
+            </w:r>
+            <w:r>
+              <w:rPr>
+                <w:noProof/>
+                <w:webHidden/>
+              </w:rPr>
+              <w:fldChar w:fldCharType="end"/>
+            </w:r>
+          </w:hyperlink>
+        </w:p>
+        <w:p>
+          <w:pPr>
+            <w:pStyle w:val="TOC3"/>
+            <w:tabs>
+              <w:tab w:val="right" w:leader="dot" w:pos="9016"/>
+            </w:tabs>
+            <w:rPr>
+              <w:rFonts w:eastAsiaTheme="minorEastAsia"/>
+              <w:noProof/>
+              <w:lang w:eastAsia="en-GB"/>
+            </w:rPr>
+          </w:pPr>
+          <w:hyperlink w:anchor="_Toc200040854" w:history="1">
+            <w:r>
+              <w:rPr>
+                <w:rStyle w:val="Hyperlink"/>
+                <w:noProof/>
+              </w:rPr>
+              <w:t>Physics simplified</w:t>
+            </w:r>
+            <w:r>
+              <w:rPr>
+                <w:noProof/>
+                <w:webHidden/>
+              </w:rPr>
+              <w:tab/>
+            </w:r>
+            <w:r>
+              <w:rPr>
+                <w:noProof/>
+                <w:webHidden/>
+              </w:rPr>
+              <w:fldChar w:fldCharType="begin"/>
+            </w:r>
+            <w:r>
+              <w:rPr>
+                <w:noProof/>
+                <w:webHidden/>
+              </w:rPr>
+              <w:instrText xml:space="preserve"> PAGEREF _Toc200040854 \h </w:instrText>
+            </w:r>
+            <w:r>
+              <w:rPr>
+                <w:noProof/>
+                <w:webHidden/>
+              </w:rPr>
+            </w:r>
+            <w:r>
+              <w:rPr>
+                <w:noProof/>
+                <w:webHidden/>
+              </w:rPr>
+              <w:fldChar w:fldCharType="separate"/>
+            </w:r>
+            <w:r>
+              <w:rPr>
+                <w:noProof/>
+                <w:webHidden/>
+              </w:rPr>
+              <w:t>5</w:t>
+            </w:r>
+            <w:r>
+              <w:rPr>
+                <w:noProof/>
+                <w:webHidden/>
+              </w:rPr>
+              <w:fldChar w:fldCharType="end"/>
+            </w:r>
+          </w:hyperlink>
+        </w:p>
+        <w:p>
+          <w:pPr>
+            <w:pStyle w:val="TOC3"/>
+            <w:tabs>
+              <w:tab w:val="right" w:leader="dot" w:pos="9016"/>
+            </w:tabs>
+            <w:rPr>
+              <w:rFonts w:eastAsiaTheme="minorEastAsia"/>
+              <w:noProof/>
+              <w:lang w:eastAsia="en-GB"/>
+            </w:rPr>
+          </w:pPr>
+          <w:hyperlink w:anchor="_Toc200040855" w:history="1">
+            <w:r>
+              <w:rPr>
+                <w:rStyle w:val="Hyperlink"/>
+                <w:noProof/>
+              </w:rPr>
+              <w:t>Control of a plane</w:t>
+            </w:r>
+            <w:r>
+              <w:rPr>
+                <w:noProof/>
+                <w:webHidden/>
+              </w:rPr>
+              <w:tab/>
+            </w:r>
+            <w:r>
+              <w:rPr>
+                <w:noProof/>
+                <w:webHidden/>
+              </w:rPr>
+              <w:fldChar w:fldCharType="begin"/>
+            </w:r>
+            <w:r>
+              <w:rPr>
+                <w:noProof/>
+                <w:webHidden/>
+              </w:rPr>
+              <w:instrText xml:space="preserve"> PAGEREF _Toc200040855 \h </w:instrText>
+            </w:r>
+            <w:r>
+              <w:rPr>
+                <w:noProof/>
+                <w:webHidden/>
+              </w:rPr>
+            </w:r>
+            <w:r>
+              <w:rPr>
+                <w:noProof/>
+                <w:webHidden/>
+              </w:rPr>
+              <w:fldChar w:fldCharType="separate"/>
+            </w:r>
+            <w:r>
+              <w:rPr>
+                <w:noProof/>
+                <w:webHidden/>
+              </w:rPr>
+              <w:t>6</w:t>
+            </w:r>
+            <w:r>
+              <w:rPr>
+                <w:noProof/>
+                <w:webHidden/>
+              </w:rPr>
+              <w:fldChar w:fldCharType="end"/>
+            </w:r>
+          </w:hyperlink>
+        </w:p>
+        <w:p>
+          <w:pPr>
+            <w:pStyle w:val="TOC2"/>
+            <w:tabs>
+              <w:tab w:val="right" w:leader="dot" w:pos="9016"/>
+            </w:tabs>
+            <w:rPr>
+              <w:rFonts w:eastAsiaTheme="minorEastAsia"/>
+              <w:noProof/>
+              <w:lang w:eastAsia="en-GB"/>
+            </w:rPr>
+          </w:pPr>
+          <w:hyperlink w:anchor="_Toc200040856" w:history="1">
+            <w:r>
+              <w:rPr>
+                <w:rStyle w:val="Hyperlink"/>
+                <w:noProof/>
+              </w:rPr>
+              <w:t>Lift</w:t>
+            </w:r>
+            <w:r>
+              <w:rPr>
+                <w:noProof/>
+                <w:webHidden/>
+              </w:rPr>
+              <w:tab/>
+            </w:r>
+            <w:r>
+              <w:rPr>
+                <w:noProof/>
+                <w:webHidden/>
+              </w:rPr>
+              <w:fldChar w:fldCharType="begin"/>
+            </w:r>
+            <w:r>
+              <w:rPr>
+                <w:noProof/>
+                <w:webHidden/>
+              </w:rPr>
+              <w:instrText xml:space="preserve"> PAGEREF _Toc200040856 \h </w:instrText>
+            </w:r>
+            <w:r>
+              <w:rPr>
+                <w:noProof/>
+                <w:webHidden/>
+              </w:rPr>
+            </w:r>
+            <w:r>
+              <w:rPr>
+                <w:noProof/>
+                <w:webHidden/>
+              </w:rPr>
+              <w:fldChar w:fldCharType="separate"/>
+            </w:r>
+            <w:r>
+              <w:rPr>
+                <w:noProof/>
+                <w:webHidden/>
+              </w:rPr>
+              <w:t>7</w:t>
+            </w:r>
+            <w:r>
+              <w:rPr>
+                <w:noProof/>
+                <w:webHidden/>
+              </w:rPr>
+              <w:fldChar w:fldCharType="end"/>
+            </w:r>
+          </w:hyperlink>
+        </w:p>
+        <w:p>
+          <w:pPr>
+            <w:pStyle w:val="TOC3"/>
+            <w:tabs>
+              <w:tab w:val="right" w:leader="dot" w:pos="9016"/>
+            </w:tabs>
+            <w:rPr>
+              <w:rFonts w:eastAsiaTheme="minorEastAsia"/>
+              <w:noProof/>
+              <w:lang w:eastAsia="en-GB"/>
+            </w:rPr>
+          </w:pPr>
+          <w:hyperlink w:anchor="_Toc200040857" w:history="1">
+            <w:r>
+              <w:rPr>
+                <w:rStyle w:val="Hyperlink"/>
+                <w:noProof/>
+              </w:rPr>
+              <w:t>The wings - Airfoils</w:t>
+            </w:r>
+            <w:r>
+              <w:rPr>
+                <w:noProof/>
+                <w:webHidden/>
+              </w:rPr>
+              <w:tab/>
+            </w:r>
+            <w:r>
+              <w:rPr>
+                <w:noProof/>
+                <w:webHidden/>
+              </w:rPr>
+              <w:fldChar w:fldCharType="begin"/>
+            </w:r>
+            <w:r>
+              <w:rPr>
+                <w:noProof/>
+                <w:webHidden/>
+              </w:rPr>
+              <w:instrText xml:space="preserve"> PAGEREF _Toc200040857 \h </w:instrText>
+            </w:r>
+            <w:r>
+              <w:rPr>
+                <w:noProof/>
+                <w:webHidden/>
+              </w:rPr>
+            </w:r>
+            <w:r>
+              <w:rPr>
+                <w:noProof/>
+                <w:webHidden/>
+              </w:rPr>
+              <w:fldChar w:fldCharType="separate"/>
+            </w:r>
+            <w:r>
+              <w:rPr>
+                <w:noProof/>
+                <w:webHidden/>
+              </w:rPr>
+              <w:t>7</w:t>
+            </w:r>
+            <w:r>
+              <w:rPr>
+                <w:noProof/>
+                <w:webHidden/>
+              </w:rPr>
+              <w:fldChar w:fldCharType="end"/>
+            </w:r>
+          </w:hyperlink>
+        </w:p>
+        <w:p>
+          <w:pPr>
+            <w:pStyle w:val="TOC3"/>
+            <w:tabs>
+              <w:tab w:val="right" w:leader="dot" w:pos="9016"/>
+            </w:tabs>
+            <w:rPr>
+              <w:rFonts w:eastAsiaTheme="minorEastAsia"/>
+              <w:noProof/>
+              <w:lang w:eastAsia="en-GB"/>
+            </w:rPr>
+          </w:pPr>
+          <w:hyperlink w:anchor="_Toc200040858" w:history="1">
+            <w:r>
+              <w:rPr>
+                <w:rStyle w:val="Hyperlink"/>
+                <w:noProof/>
+              </w:rPr>
+              <w:t>Correct explanation of lift</w:t>
+            </w:r>
+            <w:r>
+              <w:rPr>
+                <w:noProof/>
+                <w:webHidden/>
+              </w:rPr>
+              <w:tab/>
+            </w:r>
+            <w:r>
+              <w:rPr>
+                <w:noProof/>
+                <w:webHidden/>
+              </w:rPr>
+              <w:fldChar w:fldCharType="begin"/>
+            </w:r>
+            <w:r>
+              <w:rPr>
+                <w:noProof/>
+                <w:webHidden/>
+              </w:rPr>
+              <w:instrText xml:space="preserve"> PAGEREF _Toc200040858 \h </w:instrText>
+            </w:r>
+            <w:r>
+              <w:rPr>
+                <w:noProof/>
+                <w:webHidden/>
+              </w:rPr>
+            </w:r>
+            <w:r>
+              <w:rPr>
+                <w:noProof/>
+                <w:webHidden/>
+              </w:rPr>
+              <w:fldChar w:fldCharType="separate"/>
+            </w:r>
+            <w:r>
+              <w:rPr>
+                <w:noProof/>
+                <w:webHidden/>
+              </w:rPr>
+              <w:t>7</w:t>
             </w:r>
             <w:r>
               <w:rPr>
@@ -381,45 +1096,51 @@
     </w:sdt>
     <w:p>
       <w:pPr>
-        <w:rPr>
-          <w:rFonts w:asciiTheme="majorHAnsi" w:eastAsiaTheme="majorEastAsia" w:hAnsiTheme="majorHAnsi" w:cstheme="majorBidi"/>
-          <w:color w:val="0F4761" w:themeColor="accent1" w:themeShade="BF"/>
-          <w:sz w:val="44"/>
-          <w:szCs w:val="44"/>
-        </w:rPr>
+        <w:pStyle w:val="Heading1"/>
         <w:sectPr>
           <w:footerReference w:type="default" r:id="rId9"/>
           <w:footerReference w:type="first" r:id="rId10"/>
+          <w:footnotePr>
+            <w:numRestart w:val="eachPage"/>
+          </w:footnotePr>
+          <w:type w:val="continuous"/>
           <w:pgSz w:w="11906" w:h="16838"/>
           <w:pgMar w:top="1440" w:right="1440" w:bottom="1440" w:left="1440" w:header="708" w:footer="708" w:gutter="0"/>
           <w:cols w:space="708"/>
-          <w:titlePg/>
           <w:docGrid w:linePitch="360"/>
         </w:sectPr>
       </w:pPr>
       <w:bookmarkStart w:id="0" w:name="_Ref199952405"/>
+      <w:bookmarkStart w:id="1" w:name="_Ref200027824"/>
+      <w:bookmarkStart w:id="2" w:name="_Ref200027832"/>
+      <w:bookmarkStart w:id="3" w:name="_Ref200027981"/>
     </w:p>
     <w:p>
       <w:pPr>
         <w:pStyle w:val="Heading1"/>
       </w:pPr>
-      <w:bookmarkStart w:id="1" w:name="_Toc199954403"/>
+      <w:bookmarkStart w:id="4" w:name="_Ref200028739"/>
+      <w:bookmarkStart w:id="5" w:name="_Toc200040846"/>
       <w:r>
         <w:lastRenderedPageBreak/>
         <w:t>Introduction</w:t>
       </w:r>
       <w:bookmarkEnd w:id="0"/>
       <w:bookmarkEnd w:id="1"/>
+      <w:bookmarkEnd w:id="2"/>
+      <w:bookmarkEnd w:id="3"/>
+      <w:bookmarkEnd w:id="4"/>
+      <w:bookmarkEnd w:id="5"/>
     </w:p>
     <w:p>
       <w:pPr>
         <w:pStyle w:val="Heading2"/>
       </w:pPr>
-      <w:bookmarkStart w:id="2" w:name="_Toc199954404"/>
+      <w:bookmarkStart w:id="6" w:name="_Toc200040847"/>
       <w:r>
         <w:t>Why am I doing this?</w:t>
       </w:r>
-      <w:bookmarkEnd w:id="2"/>
+      <w:bookmarkEnd w:id="6"/>
     </w:p>
     <w:p>
       <w:pPr>
@@ -476,9 +1197,11 @@
       <w:pPr>
         <w:pStyle w:val="Heading2"/>
       </w:pPr>
+      <w:bookmarkStart w:id="7" w:name="_Toc200040848"/>
       <w:r>
         <w:t>How will I do this?</w:t>
       </w:r>
+      <w:bookmarkEnd w:id="7"/>
     </w:p>
     <w:p>
       <w:pPr>
@@ -517,7 +1240,79 @@
         <w:t xml:space="preserve"> Questions can be, but are not limited to;</w:t>
       </w:r>
       <w:r>
-        <w:t xml:space="preserve"> What is the formula for lift, drag, thrust and gravity? How do certain properties of a wing, engine, fuselage change the overall characteristics of the plane they are a part of? </w:t>
+        <w:t xml:space="preserve"> What is the formula for lift</w:t>
+      </w:r>
+      <w:r>
+        <w:fldChar w:fldCharType="begin"/>
+      </w:r>
+      <w:r>
+        <w:instrText xml:space="preserve"> XE "</w:instrText>
+      </w:r>
+      <w:r>
+        <w:instrText>lift</w:instrText>
+      </w:r>
+      <w:r>
+        <w:instrText xml:space="preserve">" </w:instrText>
+      </w:r>
+      <w:r>
+        <w:fldChar w:fldCharType="end"/>
+      </w:r>
+      <w:r>
+        <w:t>, drag</w:t>
+      </w:r>
+      <w:r>
+        <w:fldChar w:fldCharType="begin"/>
+      </w:r>
+      <w:r>
+        <w:instrText xml:space="preserve"> XE "</w:instrText>
+      </w:r>
+      <w:r>
+        <w:instrText>drag</w:instrText>
+      </w:r>
+      <w:r>
+        <w:instrText xml:space="preserve">" </w:instrText>
+      </w:r>
+      <w:r>
+        <w:fldChar w:fldCharType="end"/>
+      </w:r>
+      <w:r>
+        <w:t>, thrust</w:t>
+      </w:r>
+      <w:r>
+        <w:fldChar w:fldCharType="begin"/>
+      </w:r>
+      <w:r>
+        <w:instrText xml:space="preserve"> XE "</w:instrText>
+      </w:r>
+      <w:r>
+        <w:instrText>thrust</w:instrText>
+      </w:r>
+      <w:r>
+        <w:instrText xml:space="preserve">" </w:instrText>
+      </w:r>
+      <w:r>
+        <w:fldChar w:fldCharType="end"/>
+      </w:r>
+      <w:r>
+        <w:t xml:space="preserve"> and gravity</w:t>
+      </w:r>
+      <w:r>
+        <w:fldChar w:fldCharType="begin"/>
+      </w:r>
+      <w:r>
+        <w:instrText xml:space="preserve"> XE "</w:instrText>
+      </w:r>
+      <w:r>
+        <w:instrText>gravity</w:instrText>
+      </w:r>
+      <w:r>
+        <w:instrText xml:space="preserve">" </w:instrText>
+      </w:r>
+      <w:r>
+        <w:fldChar w:fldCharType="end"/>
+      </w:r>
+      <w:r>
+        <w:t xml:space="preserve">? How do certain properties of a wing, engine, fuselage change the overall characteristics of the plane they are a part of? </w:t>
       </w:r>
       <w:r>
         <w:t xml:space="preserve">How do well known games implement the physics? If they simplified a formula or system, how and why? </w:t>
@@ -574,30 +1369,2311 @@
       <w:pPr>
         <w:pStyle w:val="Heading2"/>
       </w:pPr>
-      <w:bookmarkStart w:id="3" w:name="_Toc199954405"/>
+      <w:bookmarkStart w:id="8" w:name="_Toc200040849"/>
       <w:r>
         <w:lastRenderedPageBreak/>
         <w:t>What is this document?</w:t>
       </w:r>
-      <w:bookmarkEnd w:id="3"/>
+      <w:bookmarkEnd w:id="8"/>
     </w:p>
     <w:p>
       <w:pPr>
         <w:pStyle w:val="NoSpacing"/>
       </w:pPr>
       <w:r>
-        <w:t xml:space="preserve">This document will act as both my research results/findings, as well as the dev-log for the development side of the project. I will start with a research section where I </w:t>
-      </w:r>
+        <w:t>This document is the dev-log for this project. It will also act as a summary area for the things I’ve researched in the first half of the project.</w:t>
+      </w:r>
+      <w:r>
+        <w:t xml:space="preserve"> The document will be separated into 2 parts, one for each stage. </w:t>
+      </w:r>
+      <w:r>
+        <w:t>The first part will be a conglomeration of research that I have done, while the second part will be the Devlog of the actual project.</w:t>
+      </w:r>
+    </w:p>
+    <w:p>
+      <w:pPr>
+        <w:pStyle w:val="Heading3"/>
+      </w:pPr>
+      <w:bookmarkStart w:id="9" w:name="_Toc200040850"/>
+      <w:r>
+        <w:t>Research Section</w:t>
+      </w:r>
+      <w:bookmarkEnd w:id="9"/>
+    </w:p>
+    <w:p>
+      <w:pPr>
+        <w:pStyle w:val="NoSpacing"/>
+      </w:pPr>
+      <w:r>
+        <w:t xml:space="preserve">The research part will be separated into </w:t>
+      </w:r>
+      <w:r>
+        <w:t>3</w:t>
+      </w:r>
+      <w:r>
+        <w:t xml:space="preserve"> </w:t>
+      </w:r>
+      <w:r>
+        <w:t>sections:</w:t>
+      </w:r>
+      <w:r>
+        <w:t xml:space="preserve"> </w:t>
+      </w:r>
+      <w:r>
+        <w:t xml:space="preserve">Real life physics and game implementations. The first part I will try to form </w:t>
+      </w:r>
+      <w:r>
+        <w:t>an</w:t>
+      </w:r>
+      <w:r>
+        <w:t xml:space="preserve"> understanding of the basic principles behind flight, what important variables there are when it comes to calculating different forces</w:t>
+      </w:r>
+      <w:r>
+        <w:t xml:space="preserve">, and how to calculate a few of the dynamic constant’s </w:t>
+      </w:r>
+      <w:r>
+        <w:t>e.g.</w:t>
+      </w:r>
+      <w:r>
+        <w:t xml:space="preserve"> Lift/Drag Coefficient</w:t>
+      </w:r>
+      <w:r>
+        <w:t>.</w:t>
+      </w:r>
+      <w:r>
+        <w:t xml:space="preserve"> The </w:t>
+      </w:r>
+      <w:r>
+        <w:t>second</w:t>
+      </w:r>
+      <w:r>
+        <w:t xml:space="preserve"> part of the research will be about current implementations of real time flight physics in established games. I will mainly be looking at Microsoft Flight Simulator as they have a publicly available APK that can give me quiet deep insight into how they have their model’s setup, what variables they don’t dynamically calculate but instead hard set, and possibly things that they tried and found wouldn’t work. The latter will help me avoid getting stuck with a problem or issue that isn’t actually resolvable, or at least not in the time frame that I have.</w:t>
+      </w:r>
+      <w:r>
+        <w:t xml:space="preserve"> The final part is less research and more software architecture. I will be thinking about how I want to set things up. This will also be the first part of the Devlog, as it’s a more intricate part of the development process.</w:t>
+      </w:r>
+    </w:p>
+    <w:p>
+      <w:pPr>
+        <w:pStyle w:val="NoSpacing"/>
+      </w:pPr>
+      <w:r>
+        <w:t xml:space="preserve">I will finish off the research part with </w:t>
+      </w:r>
+      <w:proofErr w:type="spellStart"/>
+      <w:proofErr w:type="gramStart"/>
+      <w:r>
+        <w:t>a</w:t>
+      </w:r>
+      <w:proofErr w:type="spellEnd"/>
+      <w:proofErr w:type="gramEnd"/>
+      <w:r>
+        <w:t xml:space="preserve"> index containing important terms/jargon and simple </w:t>
+      </w:r>
+      <w:r>
+        <w:t>explanations</w:t>
+      </w:r>
+      <w:r>
+        <w:t>.</w:t>
+      </w:r>
+    </w:p>
+    <w:p>
+      <w:pPr>
+        <w:pStyle w:val="Heading3"/>
+      </w:pPr>
+      <w:bookmarkStart w:id="10" w:name="_Toc200040851"/>
+      <w:r>
+        <w:t>Dev-</w:t>
+      </w:r>
+      <w:r>
+        <w:t>log</w:t>
+      </w:r>
+      <w:bookmarkEnd w:id="10"/>
+    </w:p>
+    <w:p>
+      <w:pPr>
+        <w:pStyle w:val="NoSpacing"/>
+      </w:pPr>
+      <w:r>
+        <w:t>The Devlog will have day entries, where I explain what I did that day, what problems I ran into, how I solved them, if I did, and if I didn’t, what I did to circumvent/avoid the problem. I will try to attach images and gifs showcasing any visible changes.</w:t>
+      </w:r>
+      <w:r>
+        <w:t xml:space="preserve"> I will also add a reference to the commit </w:t>
+      </w:r>
+      <w:r>
+        <w:t xml:space="preserve">in the repository so you can see the exact changes </w:t>
+      </w:r>
+      <w:r>
+        <w:t>yourself and</w:t>
+      </w:r>
+      <w:r>
+        <w:t xml:space="preserve"> know which git commits are part of which phase of the development.</w:t>
+      </w:r>
+    </w:p>
+    <w:p/>
+    <w:p>
+      <w:pPr>
+        <w:pStyle w:val="Heading1"/>
+        <w:sectPr>
+          <w:footerReference w:type="default" r:id="rId11"/>
+          <w:footnotePr>
+            <w:numRestart w:val="eachPage"/>
+          </w:footnotePr>
+          <w:pgSz w:w="11906" w:h="16838"/>
+          <w:pgMar w:top="1440" w:right="1440" w:bottom="1440" w:left="1440" w:header="708" w:footer="708" w:gutter="0"/>
+          <w:cols w:space="708"/>
+          <w:docGrid w:linePitch="360"/>
+        </w:sectPr>
+      </w:pPr>
+      <w:bookmarkStart w:id="11" w:name="_Ref200027773"/>
+      <w:bookmarkStart w:id="12" w:name="_Ref200027893"/>
+    </w:p>
+    <w:p>
+      <w:pPr>
+        <w:pStyle w:val="Heading1"/>
+      </w:pPr>
+      <w:bookmarkStart w:id="13" w:name="_Toc200040852"/>
+      <w:r>
+        <w:lastRenderedPageBreak/>
+        <w:t>Research</w:t>
+      </w:r>
+      <w:bookmarkEnd w:id="11"/>
+      <w:bookmarkEnd w:id="12"/>
+      <w:bookmarkEnd w:id="13"/>
+    </w:p>
+    <w:p>
+      <w:pPr>
+        <w:pStyle w:val="Heading2"/>
+      </w:pPr>
+      <w:bookmarkStart w:id="14" w:name="_Ref200037747"/>
+      <w:bookmarkStart w:id="15" w:name="_Toc200040853"/>
+      <w:r>
+        <w:t>Introduction</w:t>
+      </w:r>
+      <w:bookmarkEnd w:id="14"/>
+      <w:bookmarkEnd w:id="15"/>
+    </w:p>
+    <w:p>
+      <w:pPr>
+        <w:pStyle w:val="Heading3"/>
+      </w:pPr>
+      <w:bookmarkStart w:id="16" w:name="_Ref200036724"/>
+      <w:bookmarkStart w:id="17" w:name="_Toc200040854"/>
+      <w:r>
+        <w:t>Physics simplified</w:t>
+      </w:r>
+      <w:bookmarkEnd w:id="16"/>
+      <w:bookmarkEnd w:id="17"/>
+    </w:p>
+    <w:p>
+      <w:pPr>
+        <w:pStyle w:val="NoSpacing"/>
+      </w:pPr>
+      <w:r>
+        <w:t xml:space="preserve">To understand how a plane flies, you need to understand what air is. Air consists of thinly spread molecules. This means that as you move through air, you are going through, and against, molecules. These molecules provide resistance, as well as pressure. This resistance, as well as the presence of molecules in air, is what flight is </w:t>
+      </w:r>
+      <w:r>
+        <w:t>dependent</w:t>
+      </w:r>
+      <w:r>
+        <w:t xml:space="preserve"> on.</w:t>
+      </w:r>
+      <w:r>
+        <w:t xml:space="preserve"> </w:t>
+      </w:r>
+      <w:r>
+        <w:t xml:space="preserve">Flying can be broken into 4 forces; </w:t>
+      </w:r>
+      <w:r>
+        <w:rPr>
+          <w:b/>
+          <w:bCs/>
+        </w:rPr>
+        <w:t>Lift</w:t>
+      </w:r>
+      <w:r>
+        <w:t xml:space="preserve">, </w:t>
+      </w:r>
+      <w:r>
+        <w:rPr>
+          <w:b/>
+          <w:bCs/>
+        </w:rPr>
+        <w:t>Gravity</w:t>
+      </w:r>
+      <w:r>
+        <w:t xml:space="preserve">, </w:t>
+      </w:r>
+      <w:r>
+        <w:rPr>
+          <w:b/>
+          <w:bCs/>
+        </w:rPr>
+        <w:t>Drag</w:t>
+      </w:r>
+      <w:r>
+        <w:t xml:space="preserve"> and </w:t>
+      </w:r>
+      <w:r>
+        <w:rPr>
+          <w:b/>
+          <w:bCs/>
+        </w:rPr>
+        <w:t>Thrust</w:t>
+      </w:r>
+      <w:r>
+        <w:t>.</w:t>
+      </w:r>
+      <w:r>
+        <w:t xml:space="preserve"> </w:t>
+      </w:r>
+    </w:p>
+    <w:p>
+      <w:pPr>
+        <w:pStyle w:val="NoSpacing"/>
+      </w:pPr>
+      <w:commentRangeStart w:id="18"/>
+      <w:r>
+        <w:rPr>
+          <w:i/>
+          <w:iCs/>
+        </w:rPr>
+        <w:t>Gravity</w:t>
+      </w:r>
+      <w:r>
+        <w:t xml:space="preserve"> should be a something you should hopefully be familiar wit</w:t>
+      </w:r>
+      <w:commentRangeEnd w:id="18"/>
+      <w:r>
+        <w:rPr>
+          <w:rStyle w:val="CommentReference"/>
+        </w:rPr>
+        <w:commentReference w:id="18"/>
+      </w:r>
+      <w:r>
+        <w:t xml:space="preserve">h. It’s the force applied to mass downwards towards the </w:t>
+      </w:r>
+      <w:proofErr w:type="spellStart"/>
+      <w:r>
+        <w:t>earths</w:t>
+      </w:r>
+      <w:proofErr w:type="spellEnd"/>
+      <w:r>
+        <w:t xml:space="preserve"> surface. The strength of the force that gravity applies on a</w:t>
+      </w:r>
+      <w:r>
+        <w:t>n</w:t>
+      </w:r>
+      <w:r>
+        <w:t xml:space="preserve"> object depends on the mass of said object. </w:t>
+      </w:r>
+      <w:commentRangeStart w:id="19"/>
+      <w:r>
+        <w:t xml:space="preserve">An object with a mass of 1 Kg will experience a force of approximately 9.8 Newton. </w:t>
+      </w:r>
+      <w:commentRangeEnd w:id="19"/>
+      <w:r>
+        <w:rPr>
+          <w:rStyle w:val="CommentReference"/>
+        </w:rPr>
+        <w:commentReference w:id="19"/>
+      </w:r>
+      <w:r>
+        <w:t xml:space="preserve">This is because the strength of gravity on earth is 9.8 N/Kg, so for every kilogram of mass an object has, they will experience 9.8N of force. Apply this to a plane that has the mass of a </w:t>
+      </w:r>
+      <w:r>
+        <w:t xml:space="preserve">metric </w:t>
+      </w:r>
+      <w:r>
+        <w:t>ton, and it will experience a gravitational force of 9800 Newton.</w:t>
+      </w:r>
+    </w:p>
+    <w:p>
+      <w:pPr>
+        <w:pStyle w:val="NoSpacing"/>
+      </w:pPr>
+      <w:r>
+        <w:rPr>
+          <w:i/>
+          <w:iCs/>
+        </w:rPr>
+        <w:t>Lift</w:t>
+      </w:r>
+      <w:r>
+        <w:t xml:space="preserve"> is the force that counteracts gravity. Lift is created by the wings of a plane as air flows past them. </w:t>
+      </w:r>
+      <w:r>
+        <w:t>There are a few different explanations</w:t>
+      </w:r>
+      <w:r>
+        <w:t xml:space="preserve"> that try to explain this simply, but they are all lacking one way or another</w:t>
+      </w:r>
+      <w:commentRangeStart w:id="20"/>
+      <w:commentRangeStart w:id="21"/>
+      <w:r>
+        <w:t>, so I will give the one that makes the most sense</w:t>
+      </w:r>
+      <w:r>
+        <w:t>.</w:t>
+      </w:r>
+      <w:r>
+        <w:br/>
+      </w:r>
+      <w:commentRangeEnd w:id="20"/>
+      <w:r>
+        <w:rPr>
+          <w:rStyle w:val="CommentReference"/>
+        </w:rPr>
+        <w:commentReference w:id="20"/>
+      </w:r>
+      <w:commentRangeEnd w:id="21"/>
+      <w:r>
+        <w:rPr>
+          <w:rStyle w:val="CommentReference"/>
+        </w:rPr>
+        <w:commentReference w:id="21"/>
+      </w:r>
+      <w:r>
+        <w:t xml:space="preserve">As airflow passes by the wing, at the front of the wing the airflow gets split in half. The top half of the airflow goes over the wing, when it does so it first faces upwards, and when it leaves the </w:t>
+      </w:r>
+      <w:r>
+        <w:t>wing,</w:t>
+      </w:r>
+      <w:r>
+        <w:t xml:space="preserve"> </w:t>
+      </w:r>
+      <w:r>
+        <w:t>the air flow</w:t>
+      </w:r>
+      <w:r>
+        <w:t xml:space="preserve"> </w:t>
+      </w:r>
+      <w:r>
+        <w:t xml:space="preserve">is directed </w:t>
+      </w:r>
+      <w:r>
+        <w:t>downwards. According to the 2</w:t>
+      </w:r>
+      <w:r>
+        <w:rPr>
+          <w:vertAlign w:val="superscript"/>
+        </w:rPr>
+        <w:t>nd</w:t>
+      </w:r>
+      <w:r>
+        <w:t xml:space="preserve"> law of newton, this </w:t>
+      </w:r>
+      <w:r>
+        <w:t>requires the wing to exert force on the air pulling it down, and according to newtons 3</w:t>
+      </w:r>
+      <w:r>
+        <w:rPr>
+          <w:vertAlign w:val="superscript"/>
+        </w:rPr>
+        <w:t>rd</w:t>
+      </w:r>
+      <w:r>
+        <w:t xml:space="preserve"> law, every action has a reaction, so the air puts a force on the wing, pulling it up in a sense. The airflow under the wing is diverted downwards, pushing the wing up. This is the pressure/force you feel if you stick your hand out the window while driving in a car. If you hold your hand at a </w:t>
+      </w:r>
+      <w:proofErr w:type="gramStart"/>
+      <w:r>
+        <w:t>45 degree</w:t>
+      </w:r>
+      <w:proofErr w:type="gramEnd"/>
+      <w:r>
+        <w:t xml:space="preserve"> angle, you will feel the wind pushing your hand up. </w:t>
+      </w:r>
+    </w:p>
+    <w:p>
+      <w:pPr>
+        <w:pStyle w:val="NoSpacing"/>
+      </w:pPr>
+      <w:r>
+        <w:t>Thrust is the name for the force that the engine</w:t>
+      </w:r>
+      <w:r>
+        <w:t>(</w:t>
+      </w:r>
+      <w:r>
+        <w:t>s</w:t>
+      </w:r>
+      <w:r>
+        <w:t>)</w:t>
+      </w:r>
+      <w:r>
+        <w:t xml:space="preserve"> on a plane applies in a forward direction. The way that thrust creates force depends on the type of engine (propellor, jet, rocket)</w:t>
+      </w:r>
+      <w:r>
+        <w:t>. A propellor creates thrust by pushing air backwards, the same way a boat screw pushes water back to propel a boat forwards. A plane propellor does this at a higher RPM (rotations per minute) due to the lower density of air compared to water.</w:t>
+      </w:r>
+      <w:r>
+        <w:t xml:space="preserve"> A jet engine creates thrust by making a lot of air move quicker out of the engine that it comes into the engine, cause the air to push back on the engine, moving it forwards. A rocket engine creates thrust by burning a fuel, which leaves the engine at high speed, pushing the engine forwards. These are very simple explanations, of which only the propellor engine I will dive deeper into.</w:t>
+      </w:r>
+    </w:p>
+    <w:p>
+      <w:pPr>
+        <w:pStyle w:val="NoSpacing"/>
+      </w:pPr>
+      <w:r>
+        <w:t>Drag is the resistance that air provides against the plane</w:t>
+      </w:r>
+      <w:r>
+        <w:t xml:space="preserve"> and counteracts thrust</w:t>
+      </w:r>
+      <w:r>
+        <w:t xml:space="preserve">. Molecules inherently try to stay close to each other, the degree to which they achieve that decides the density. When air passes </w:t>
+      </w:r>
+      <w:r>
+        <w:t xml:space="preserve">the plane, it will try to stick to the plane, holding the plane back in a sense. </w:t>
+      </w:r>
+      <w:commentRangeStart w:id="22"/>
+      <w:r>
+        <w:t>Also,</w:t>
+      </w:r>
+      <w:r>
+        <w:t xml:space="preserve"> the faces of the plane that face the direction</w:t>
+      </w:r>
+      <w:r>
+        <w:t xml:space="preserve"> the plane is</w:t>
+      </w:r>
+      <w:r>
+        <w:t xml:space="preserve"> heading collide with air, which leads to the air ‘pushing’ back. </w:t>
+      </w:r>
+      <w:commentRangeEnd w:id="22"/>
+      <w:r>
+        <w:rPr>
+          <w:rStyle w:val="CommentReference"/>
+        </w:rPr>
+        <w:commentReference w:id="22"/>
+      </w:r>
+      <w:r>
+        <w:t>This is the 3</w:t>
+      </w:r>
+      <w:r>
+        <w:rPr>
+          <w:vertAlign w:val="superscript"/>
+        </w:rPr>
+        <w:t>rd</w:t>
+      </w:r>
+      <w:r>
+        <w:t xml:space="preserve"> law of newton: </w:t>
+      </w:r>
+      <w:r>
+        <w:rPr>
+          <w:i/>
+          <w:iCs/>
+        </w:rPr>
+        <w:t>“For every action, there is a reaction”</w:t>
+      </w:r>
+      <w:r>
+        <w:t>.</w:t>
+      </w:r>
+    </w:p>
+    <w:p>
+      <w:pPr>
+        <w:pStyle w:val="NoSpacing"/>
+      </w:pPr>
+      <w:r>
+        <w:rPr>
+          <w:noProof/>
+        </w:rPr>
+        <w:lastRenderedPageBreak/>
+        <mc:AlternateContent>
+          <mc:Choice Requires="wpg">
+            <w:drawing>
+              <wp:anchor distT="0" distB="0" distL="180340" distR="180340" simplePos="0" relativeHeight="251656192" behindDoc="1" locked="0" layoutInCell="1" allowOverlap="1" wp14:anchorId="5EC4BDA6" wp14:editId="12A5EE0C">
+                <wp:simplePos x="0" y="0"/>
+                <wp:positionH relativeFrom="margin">
+                  <wp:align>right</wp:align>
+                </wp:positionH>
+                <wp:positionV relativeFrom="paragraph">
+                  <wp:posOffset>1028700</wp:posOffset>
+                </wp:positionV>
+                <wp:extent cx="3397885" cy="2202180"/>
+                <wp:effectExtent l="0" t="0" r="0" b="7620"/>
+                <wp:wrapSquare wrapText="bothSides"/>
+                <wp:docPr id="941011133" name="Group 2"/>
+                <wp:cNvGraphicFramePr/>
+                <a:graphic xmlns:a="http://schemas.openxmlformats.org/drawingml/2006/main">
+                  <a:graphicData uri="http://schemas.microsoft.com/office/word/2010/wordprocessingGroup">
+                    <wpg:wgp>
+                      <wpg:cNvGrpSpPr/>
+                      <wpg:grpSpPr>
+                        <a:xfrm>
+                          <a:off x="0" y="0"/>
+                          <a:ext cx="3397885" cy="2202180"/>
+                          <a:chOff x="0" y="0"/>
+                          <a:chExt cx="3350895" cy="2201160"/>
+                        </a:xfrm>
+                      </wpg:grpSpPr>
+                      <pic:pic xmlns:pic="http://schemas.openxmlformats.org/drawingml/2006/picture">
+                        <pic:nvPicPr>
+                          <pic:cNvPr id="1963488353" name="Picture 1" descr="Four Forces on an Airplane | Glenn Research Center | NASA"/>
+                          <pic:cNvPicPr>
+                            <a:picLocks noChangeAspect="1"/>
+                          </pic:cNvPicPr>
+                        </pic:nvPicPr>
+                        <pic:blipFill>
+                          <a:blip r:embed="rId16">
+                            <a:extLst>
+                              <a:ext uri="{28A0092B-C50C-407E-A947-70E740481C1C}">
+                                <a14:useLocalDpi xmlns:a14="http://schemas.microsoft.com/office/drawing/2010/main" val="0"/>
+                              </a:ext>
+                            </a:extLst>
+                          </a:blip>
+                          <a:srcRect/>
+                          <a:stretch>
+                            <a:fillRect/>
+                          </a:stretch>
+                        </pic:blipFill>
+                        <pic:spPr bwMode="auto">
+                          <a:xfrm>
+                            <a:off x="0" y="0"/>
+                            <a:ext cx="3350895" cy="1988820"/>
+                          </a:xfrm>
+                          <a:prstGeom prst="rect">
+                            <a:avLst/>
+                          </a:prstGeom>
+                          <a:noFill/>
+                          <a:ln>
+                            <a:noFill/>
+                          </a:ln>
+                        </pic:spPr>
+                      </pic:pic>
+                      <wps:wsp>
+                        <wps:cNvPr id="343192841" name="Text Box 1"/>
+                        <wps:cNvSpPr txBox="1"/>
+                        <wps:spPr>
+                          <a:xfrm>
+                            <a:off x="0" y="2043046"/>
+                            <a:ext cx="3350895" cy="158114"/>
+                          </a:xfrm>
+                          <a:prstGeom prst="rect">
+                            <a:avLst/>
+                          </a:prstGeom>
+                          <a:solidFill>
+                            <a:prstClr val="white"/>
+                          </a:solidFill>
+                          <a:ln>
+                            <a:noFill/>
+                          </a:ln>
+                        </wps:spPr>
+                        <wps:txbx>
+                          <w:txbxContent>
+                            <w:p>
+                              <w:pPr>
+                                <w:pStyle w:val="Caption"/>
+                              </w:pPr>
+                              <w:bookmarkStart w:id="23" w:name="_Ref200032426"/>
+                              <w:r>
+                                <w:t>F</w:t>
+                              </w:r>
+                              <w:r>
+                                <w:t>ig</w:t>
+                              </w:r>
+                              <w:r>
+                                <w:t>ure</w:t>
+                              </w:r>
+                              <w:r>
+                                <w:t xml:space="preserve"> </w:t>
+                              </w:r>
+                              <w:r>
+                                <w:fldChar w:fldCharType="begin"/>
+                              </w:r>
+                              <w:r>
+                                <w:instrText xml:space="preserve"> SEQ Figure \* ARABIC </w:instrText>
+                              </w:r>
+                              <w:r>
+                                <w:fldChar w:fldCharType="separate"/>
+                              </w:r>
+                              <w:r>
+                                <w:rPr>
+                                  <w:noProof/>
+                                </w:rPr>
+                                <w:t>1</w:t>
+                              </w:r>
+                              <w:r>
+                                <w:fldChar w:fldCharType="end"/>
+                              </w:r>
+                              <w:bookmarkEnd w:id="23"/>
+                              <w:r>
+                                <w:t xml:space="preserve"> – The direction of the 4 forces</w:t>
+                              </w:r>
+                            </w:p>
+                            <w:p>
+                              <w:r>
+                                <w:t>sou</w:t>
+                              </w:r>
+                            </w:p>
+                            <w:p>
+                              <w:r>
+                                <w:t>s</w:t>
+                              </w:r>
+                            </w:p>
+                          </w:txbxContent>
+                        </wps:txbx>
+                        <wps:bodyPr rot="0" spcFirstLastPara="0" vertOverflow="overflow" horzOverflow="overflow" vert="horz" wrap="square" lIns="0" tIns="0" rIns="0" bIns="0" numCol="1" spcCol="0" rtlCol="0" fromWordArt="0" anchor="t" anchorCtr="0" forceAA="0" compatLnSpc="1">
+                          <a:prstTxWarp prst="textNoShape">
+                            <a:avLst/>
+                          </a:prstTxWarp>
+                          <a:noAutofit/>
+                        </wps:bodyPr>
+                      </wps:wsp>
+                    </wpg:wgp>
+                  </a:graphicData>
+                </a:graphic>
+                <wp14:sizeRelH relativeFrom="margin">
+                  <wp14:pctWidth>0</wp14:pctWidth>
+                </wp14:sizeRelH>
+                <wp14:sizeRelV relativeFrom="margin">
+                  <wp14:pctHeight>0</wp14:pctHeight>
+                </wp14:sizeRelV>
+              </wp:anchor>
+            </w:drawing>
+          </mc:Choice>
+          <mc:Fallback>
+            <w:pict>
+              <v:group w14:anchorId="5EC4BDA6" id="Group 2" o:spid="_x0000_s1026" style="position:absolute;left:0;text-align:left;margin-left:216.35pt;margin-top:81pt;width:267.55pt;height:173.4pt;z-index:-251660288;mso-wrap-distance-left:14.2pt;mso-wrap-distance-right:14.2pt;mso-position-horizontal:right;mso-position-horizontal-relative:margin;mso-width-relative:margin;mso-height-relative:margin" coordsize="33508,22011" o:gfxdata="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">
+                <v:shapetype id="_x0000_t75" coordsize="21600,21600" o:spt="75" o:preferrelative="t" path="m@4@5l@4@11@9@11@9@5xe" filled="f" stroked="f">
+                  <v:stroke joinstyle="miter"/>
+                  <v:formulas>
+                    <v:f eqn="if lineDrawn pixelLineWidth 0"/>
+                    <v:f eqn="sum @0 1 0"/>
+                    <v:f eqn="sum 0 0 @1"/>
+                    <v:f eqn="prod @2 1 2"/>
+                    <v:f eqn="prod @3 21600 pixelWidth"/>
+                    <v:f eqn="prod @3 21600 pixelHeight"/>
+                    <v:f eqn="sum @0 0 1"/>
+                    <v:f eqn="prod @6 1 2"/>
+                    <v:f eqn="prod @7 21600 pixelWidth"/>
+                    <v:f eqn="sum @8 21600 0"/>
+                    <v:f eqn="prod @7 21600 pixelHeight"/>
+                    <v:f eqn="sum @10 21600 0"/>
+                  </v:formulas>
+                  <v:path o:extrusionok="f" gradientshapeok="t" o:connecttype="rect"/>
+                  <o:lock v:ext="edit" aspectratio="t"/>
+                </v:shapetype>
+                <v:shape id="Picture 1" o:spid="_x0000_s1027" type="#_x0000_t75" alt="Four Forces on an Airplane | Glenn Research Center | NASA" style="position:absolute;width:33508;height:19888;visibility:visible;mso-wrap-style:square" o:gfxdata="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">
+                  <v:imagedata r:id="rId17" o:title="Four Forces on an Airplane | Glenn Research Center | NASA"/>
+                </v:shape>
+                <v:shapetype id="_x0000_t202" coordsize="21600,21600" o:spt="202" path="m,l,21600r21600,l21600,xe">
+                  <v:stroke joinstyle="miter"/>
+                  <v:path gradientshapeok="t" o:connecttype="rect"/>
+                </v:shapetype>
+                <v:shape id="Text Box 1" o:spid="_x0000_s1028" type="#_x0000_t202" style="position:absolute;top:20430;width:33508;height:1581;visibility:visible;mso-wrap-style:square;v-text-anchor:top" o:gfxdata="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" stroked="f">
+                  <v:textbox inset="0,0,0,0">
+                    <w:txbxContent>
+                      <w:p>
+                        <w:pPr>
+                          <w:pStyle w:val="Caption"/>
+                        </w:pPr>
+                        <w:bookmarkStart w:id="24" w:name="_Ref200032426"/>
+                        <w:r>
+                          <w:t>F</w:t>
+                        </w:r>
+                        <w:r>
+                          <w:t>ig</w:t>
+                        </w:r>
+                        <w:r>
+                          <w:t>ure</w:t>
+                        </w:r>
+                        <w:r>
+                          <w:t xml:space="preserve"> </w:t>
+                        </w:r>
+                        <w:r>
+                          <w:fldChar w:fldCharType="begin"/>
+                        </w:r>
+                        <w:r>
+                          <w:instrText xml:space="preserve"> SEQ Figure \* ARABIC </w:instrText>
+                        </w:r>
+                        <w:r>
+                          <w:fldChar w:fldCharType="separate"/>
+                        </w:r>
+                        <w:r>
+                          <w:rPr>
+                            <w:noProof/>
+                          </w:rPr>
+                          <w:t>1</w:t>
+                        </w:r>
+                        <w:r>
+                          <w:fldChar w:fldCharType="end"/>
+                        </w:r>
+                        <w:bookmarkEnd w:id="24"/>
+                        <w:r>
+                          <w:t xml:space="preserve"> – The direction of the 4 forces</w:t>
+                        </w:r>
+                      </w:p>
+                      <w:p>
+                        <w:r>
+                          <w:t>sou</w:t>
+                        </w:r>
+                      </w:p>
+                      <w:p>
+                        <w:r>
+                          <w:t>s</w:t>
+                        </w:r>
+                      </w:p>
+                    </w:txbxContent>
+                  </v:textbox>
+                </v:shape>
+                <w10:wrap type="square" anchorx="margin"/>
+              </v:group>
+            </w:pict>
+          </mc:Fallback>
+        </mc:AlternateContent>
+      </w:r>
+      <w:r>
+        <w:t xml:space="preserve">These four forces together decide how a plane behaves in flight. </w:t>
+      </w:r>
+      <w:r>
+        <w:t>As seen in</w:t>
+      </w:r>
+      <w:r>
+        <w:t xml:space="preserve"> </w:t>
+      </w:r>
+      <w:r>
+        <w:rPr>
+          <w:i/>
+          <w:iCs/>
+        </w:rPr>
+        <w:fldChar w:fldCharType="begin"/>
+      </w:r>
+      <w:r>
+        <w:rPr>
+          <w:i/>
+          <w:iCs/>
+        </w:rPr>
+        <w:instrText xml:space="preserve"> REF _Ref200032426 \h </w:instrText>
+      </w:r>
+      <w:r>
+        <w:rPr>
+          <w:i/>
+          <w:iCs/>
+        </w:rPr>
+        <w:instrText xml:space="preserve"> \* MERGEFORMAT </w:instrText>
+      </w:r>
+      <w:r>
+        <w:rPr>
+          <w:i/>
+          <w:iCs/>
+        </w:rPr>
+      </w:r>
+      <w:r>
+        <w:rPr>
+          <w:i/>
+          <w:iCs/>
+        </w:rPr>
+        <w:fldChar w:fldCharType="separate"/>
+      </w:r>
+      <w:r>
+        <w:rPr>
+          <w:i/>
+          <w:iCs/>
+        </w:rPr>
+        <w:t>Figure</w:t>
+      </w:r>
+      <w:r>
+        <w:rPr>
+          <w:i/>
+          <w:iCs/>
+        </w:rPr>
+        <w:t xml:space="preserve"> </w:t>
+      </w:r>
+      <w:r>
+        <w:rPr>
+          <w:i/>
+          <w:iCs/>
+          <w:noProof/>
+        </w:rPr>
+        <w:t>1</w:t>
+      </w:r>
+      <w:r>
+        <w:rPr>
+          <w:i/>
+          <w:iCs/>
+        </w:rPr>
+        <w:fldChar w:fldCharType="end"/>
+      </w:r>
+      <w:r>
+        <w:t>, the forces are in the horizontal and vertical planes.</w:t>
+      </w:r>
+      <w:r>
+        <w:t xml:space="preserve"> As long as these two directions forces are balanced, the plane will not change speed or altitude. If, however</w:t>
+      </w:r>
+      <w:r>
+        <w:t>,</w:t>
+      </w:r>
+      <w:r>
+        <w:t xml:space="preserve"> the lift force goes up for example, then the plane will have a positive force directing up, meaning that the plane will gain altitude. </w:t>
+      </w:r>
+      <w:r>
+        <w:t>The unbalance of these forces is how a pilot can control the altitude and speed of a plane.</w:t>
+      </w:r>
+    </w:p>
+    <w:p>
+      <w:pPr>
+        <w:pStyle w:val="NoSpacing"/>
+      </w:pPr>
+    </w:p>
+    <w:p>
+      <w:pPr>
+        <w:pStyle w:val="Heading3"/>
+      </w:pPr>
+      <w:bookmarkStart w:id="25" w:name="_Toc200040855"/>
+      <w:r>
+        <w:t>Control of a plane</w:t>
+      </w:r>
+      <w:bookmarkEnd w:id="25"/>
+    </w:p>
+    <w:p>
+      <w:pPr>
+        <w:pStyle w:val="NoSpacing"/>
+      </w:pPr>
+      <w:r>
+        <w:t xml:space="preserve">Now we know that the 4 forces decide the altitude and speed of a plane, but they don’t explain how you change </w:t>
+      </w:r>
+      <w:r>
+        <w:t>your</w:t>
+      </w:r>
+      <w:r>
+        <w:t xml:space="preserve"> direction, attitude or </w:t>
+      </w:r>
+      <w:r>
+        <w:t xml:space="preserve">even how you can influence the forces.  Let’s start with how a pilot controls the 3 axis of rotation: </w:t>
+      </w:r>
+      <w:r>
+        <w:rPr>
+          <w:b/>
+          <w:bCs/>
+        </w:rPr>
+        <w:t>roll</w:t>
+      </w:r>
+      <w:r>
+        <w:t xml:space="preserve">, </w:t>
+      </w:r>
+      <w:r>
+        <w:rPr>
+          <w:b/>
+          <w:bCs/>
+        </w:rPr>
+        <w:t>pitch</w:t>
+      </w:r>
+      <w:r>
+        <w:t xml:space="preserve"> and </w:t>
+      </w:r>
+      <w:r>
+        <w:rPr>
+          <w:b/>
+          <w:bCs/>
+        </w:rPr>
+        <w:t>yaw</w:t>
+      </w:r>
+      <w:r>
+        <w:t>.</w:t>
+      </w:r>
+    </w:p>
+    <w:p>
+      <w:pPr>
+        <w:pStyle w:val="NoSpacing"/>
+      </w:pPr>
+      <w:r>
+        <w:t xml:space="preserve">The control of these axis is done through so called control surfaces. On the plane in </w:t>
+      </w:r>
+      <w:r>
+        <w:rPr>
+          <w:i/>
+          <w:iCs/>
+        </w:rPr>
+        <w:fldChar w:fldCharType="begin"/>
+      </w:r>
+      <w:r>
+        <w:rPr>
+          <w:i/>
+          <w:iCs/>
+        </w:rPr>
+        <w:instrText xml:space="preserve"> REF _Ref200032426 \h </w:instrText>
+      </w:r>
+      <w:r>
+        <w:rPr>
+          <w:i/>
+          <w:iCs/>
+        </w:rPr>
+        <w:instrText xml:space="preserve"> \* MERGEFORMAT </w:instrText>
+      </w:r>
+      <w:r>
+        <w:rPr>
+          <w:i/>
+          <w:iCs/>
+        </w:rPr>
+      </w:r>
+      <w:r>
+        <w:rPr>
+          <w:i/>
+          <w:iCs/>
+        </w:rPr>
+        <w:fldChar w:fldCharType="separate"/>
+      </w:r>
+      <w:r>
+        <w:rPr>
+          <w:i/>
+          <w:iCs/>
+        </w:rPr>
+        <w:t xml:space="preserve">Figure </w:t>
+      </w:r>
+      <w:r>
+        <w:rPr>
+          <w:i/>
+          <w:iCs/>
+          <w:noProof/>
+        </w:rPr>
+        <w:t>1</w:t>
+      </w:r>
+      <w:r>
+        <w:rPr>
+          <w:i/>
+          <w:iCs/>
+        </w:rPr>
+        <w:fldChar w:fldCharType="end"/>
+      </w:r>
+      <w:r>
+        <w:t xml:space="preserve"> you can see the control surfaces on the wing and tail as black squares (the wing tips are not control surfaces).</w:t>
+      </w:r>
+    </w:p>
+    <w:p>
+      <w:pPr>
+        <w:pStyle w:val="NoSpacing"/>
+      </w:pPr>
+      <w:r>
+        <w:rPr>
+          <w:noProof/>
+        </w:rPr>
+        <mc:AlternateContent>
+          <mc:Choice Requires="wpg">
+            <w:drawing>
+              <wp:anchor distT="0" distB="0" distL="114300" distR="114300" simplePos="0" relativeHeight="251660288" behindDoc="0" locked="0" layoutInCell="1" allowOverlap="1" wp14:anchorId="7FFCAB46" wp14:editId="02AA0CEB">
+                <wp:simplePos x="0" y="0"/>
+                <wp:positionH relativeFrom="column">
+                  <wp:posOffset>3420533</wp:posOffset>
+                </wp:positionH>
+                <wp:positionV relativeFrom="paragraph">
+                  <wp:posOffset>618490</wp:posOffset>
+                </wp:positionV>
+                <wp:extent cx="2307590" cy="2222500"/>
+                <wp:effectExtent l="0" t="0" r="0" b="6350"/>
+                <wp:wrapSquare wrapText="bothSides"/>
+                <wp:docPr id="525845126" name="Group 5"/>
+                <wp:cNvGraphicFramePr/>
+                <a:graphic xmlns:a="http://schemas.openxmlformats.org/drawingml/2006/main">
+                  <a:graphicData uri="http://schemas.microsoft.com/office/word/2010/wordprocessingGroup">
+                    <wpg:wgp>
+                      <wpg:cNvGrpSpPr/>
+                      <wpg:grpSpPr>
+                        <a:xfrm>
+                          <a:off x="0" y="0"/>
+                          <a:ext cx="2307590" cy="2222500"/>
+                          <a:chOff x="0" y="0"/>
+                          <a:chExt cx="2307590" cy="2222500"/>
+                        </a:xfrm>
+                      </wpg:grpSpPr>
+                      <pic:pic xmlns:pic="http://schemas.openxmlformats.org/drawingml/2006/picture">
+                        <pic:nvPicPr>
+                          <pic:cNvPr id="1565983812" name="Picture 4"/>
+                          <pic:cNvPicPr>
+                            <a:picLocks noChangeAspect="1"/>
+                          </pic:cNvPicPr>
+                        </pic:nvPicPr>
+                        <pic:blipFill>
+                          <a:blip r:embed="rId18" cstate="print">
+                            <a:extLst>
+                              <a:ext uri="{28A0092B-C50C-407E-A947-70E740481C1C}">
+                                <a14:useLocalDpi xmlns:a14="http://schemas.microsoft.com/office/drawing/2010/main" val="0"/>
+                              </a:ext>
+                            </a:extLst>
+                          </a:blip>
+                          <a:srcRect/>
+                          <a:stretch>
+                            <a:fillRect/>
+                          </a:stretch>
+                        </pic:blipFill>
+                        <pic:spPr bwMode="auto">
+                          <a:xfrm>
+                            <a:off x="0" y="0"/>
+                            <a:ext cx="2307590" cy="1896745"/>
+                          </a:xfrm>
+                          <a:prstGeom prst="rect">
+                            <a:avLst/>
+                          </a:prstGeom>
+                          <a:noFill/>
+                        </pic:spPr>
+                      </pic:pic>
+                      <wps:wsp>
+                        <wps:cNvPr id="2127576217" name="Text Box 1"/>
+                        <wps:cNvSpPr txBox="1"/>
+                        <wps:spPr>
+                          <a:xfrm>
+                            <a:off x="0" y="1955800"/>
+                            <a:ext cx="2307590" cy="266700"/>
+                          </a:xfrm>
+                          <a:prstGeom prst="rect">
+                            <a:avLst/>
+                          </a:prstGeom>
+                          <a:solidFill>
+                            <a:prstClr val="white"/>
+                          </a:solidFill>
+                          <a:ln>
+                            <a:noFill/>
+                          </a:ln>
+                        </wps:spPr>
+                        <wps:txbx>
+                          <w:txbxContent>
+                            <w:p>
+                              <w:pPr>
+                                <w:pStyle w:val="Caption"/>
+                                <w:rPr>
+                                  <w:noProof/>
+                                </w:rPr>
+                              </w:pPr>
+                              <w:bookmarkStart w:id="26" w:name="_Ref200033776"/>
+                              <w:r>
+                                <w:t>F</w:t>
+                              </w:r>
+                              <w:r>
+                                <w:t>ig</w:t>
+                              </w:r>
+                              <w:r>
+                                <w:t xml:space="preserve">ure </w:t>
+                              </w:r>
+                              <w:r>
+                                <w:t xml:space="preserve"> </w:t>
+                              </w:r>
+                              <w:r>
+                                <w:fldChar w:fldCharType="begin"/>
+                              </w:r>
+                              <w:r>
+                                <w:instrText xml:space="preserve"> SEQ Figure \* ARABIC </w:instrText>
+                              </w:r>
+                              <w:r>
+                                <w:fldChar w:fldCharType="separate"/>
+                              </w:r>
+                              <w:r>
+                                <w:rPr>
+                                  <w:noProof/>
+                                </w:rPr>
+                                <w:t>2</w:t>
+                              </w:r>
+                              <w:r>
+                                <w:fldChar w:fldCharType="end"/>
+                              </w:r>
+                              <w:bookmarkEnd w:id="26"/>
+                              <w:r>
+                                <w:t xml:space="preserve"> - The axis of rotation</w:t>
+                              </w:r>
+                            </w:p>
+                          </w:txbxContent>
+                        </wps:txbx>
+                        <wps:bodyPr rot="0" spcFirstLastPara="0" vertOverflow="overflow" horzOverflow="overflow" vert="horz" wrap="square" lIns="0" tIns="0" rIns="0" bIns="0" numCol="1" spcCol="0" rtlCol="0" fromWordArt="0" anchor="t" anchorCtr="0" forceAA="0" compatLnSpc="1">
+                          <a:prstTxWarp prst="textNoShape">
+                            <a:avLst/>
+                          </a:prstTxWarp>
+                          <a:spAutoFit/>
+                        </wps:bodyPr>
+                      </wps:wsp>
+                    </wpg:wgp>
+                  </a:graphicData>
+                </a:graphic>
+              </wp:anchor>
+            </w:drawing>
+          </mc:Choice>
+          <mc:Fallback>
+            <w:pict>
+              <v:group w14:anchorId="7FFCAB46" id="Group 5" o:spid="_x0000_s1029" style="position:absolute;left:0;text-align:left;margin-left:269.35pt;margin-top:48.7pt;width:181.7pt;height:175pt;z-index:251660288" coordsize="23075,22225" o:gfxdata="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">
+                <v:shape id="Picture 4" o:spid="_x0000_s1030" type="#_x0000_t75" style="position:absolute;width:23075;height:18967;visibility:visible;mso-wrap-style:square" o:gfxdata="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">
+                  <v:imagedata r:id="rId19" o:title=""/>
+                </v:shape>
+                <v:shape id="Text Box 1" o:spid="_x0000_s1031" type="#_x0000_t202" style="position:absolute;top:19558;width:23075;height:2667;visibility:visible;mso-wrap-style:square;v-text-anchor:top" o:gfxdata="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" stroked="f">
+                  <v:textbox style="mso-fit-shape-to-text:t" inset="0,0,0,0">
+                    <w:txbxContent>
+                      <w:p>
+                        <w:pPr>
+                          <w:pStyle w:val="Caption"/>
+                          <w:rPr>
+                            <w:noProof/>
+                          </w:rPr>
+                        </w:pPr>
+                        <w:bookmarkStart w:id="27" w:name="_Ref200033776"/>
+                        <w:r>
+                          <w:t>F</w:t>
+                        </w:r>
+                        <w:r>
+                          <w:t>ig</w:t>
+                        </w:r>
+                        <w:r>
+                          <w:t xml:space="preserve">ure </w:t>
+                        </w:r>
+                        <w:r>
+                          <w:t xml:space="preserve"> </w:t>
+                        </w:r>
+                        <w:r>
+                          <w:fldChar w:fldCharType="begin"/>
+                        </w:r>
+                        <w:r>
+                          <w:instrText xml:space="preserve"> SEQ Figure \* ARABIC </w:instrText>
+                        </w:r>
+                        <w:r>
+                          <w:fldChar w:fldCharType="separate"/>
+                        </w:r>
+                        <w:r>
+                          <w:rPr>
+                            <w:noProof/>
+                          </w:rPr>
+                          <w:t>2</w:t>
+                        </w:r>
+                        <w:r>
+                          <w:fldChar w:fldCharType="end"/>
+                        </w:r>
+                        <w:bookmarkEnd w:id="27"/>
+                        <w:r>
+                          <w:t xml:space="preserve"> - The axis of rotation</w:t>
+                        </w:r>
+                      </w:p>
+                    </w:txbxContent>
+                  </v:textbox>
+                </v:shape>
+                <w10:wrap type="square"/>
+              </v:group>
+            </w:pict>
+          </mc:Fallback>
+        </mc:AlternateContent>
+      </w:r>
+      <w:r>
+        <w:t xml:space="preserve">The roll rotation is along the thrust – drag axis, which I from now </w:t>
+      </w:r>
+      <w:r>
+        <w:t xml:space="preserve">shall be referred to as the </w:t>
+      </w:r>
+      <w:r>
+        <w:t>L</w:t>
+      </w:r>
+      <w:r>
+        <w:t xml:space="preserve">ongitudinal </w:t>
+      </w:r>
+      <w:r>
+        <w:t>A</w:t>
+      </w:r>
+      <w:r>
+        <w:t>xis.</w:t>
+      </w:r>
+      <w:r>
+        <w:t xml:space="preserve"> The yaw is along the lift – weight axis, henceforth referred to as the Vertical Axis. The pitch is along the axis perpendicular to the Longitudinal axis, henceforth referred to as the Lateral Axis. This is shown in </w:t>
+      </w:r>
+      <w:r>
+        <w:rPr>
+          <w:i/>
+          <w:iCs/>
+        </w:rPr>
+        <w:fldChar w:fldCharType="begin"/>
+      </w:r>
+      <w:r>
+        <w:rPr>
+          <w:i/>
+          <w:iCs/>
+        </w:rPr>
+        <w:instrText xml:space="preserve"> REF _Ref200033776 \h </w:instrText>
+      </w:r>
+      <w:r>
+        <w:rPr>
+          <w:i/>
+          <w:iCs/>
+        </w:rPr>
+        <w:instrText xml:space="preserve"> \* MERGEFORMAT </w:instrText>
+      </w:r>
+      <w:r>
+        <w:rPr>
+          <w:i/>
+          <w:iCs/>
+        </w:rPr>
+      </w:r>
+      <w:r>
+        <w:rPr>
+          <w:i/>
+          <w:iCs/>
+        </w:rPr>
+        <w:fldChar w:fldCharType="separate"/>
+      </w:r>
+      <w:r>
+        <w:rPr>
+          <w:i/>
+          <w:iCs/>
+        </w:rPr>
+        <w:t>Figure</w:t>
+      </w:r>
+      <w:r>
+        <w:rPr>
+          <w:i/>
+          <w:iCs/>
+        </w:rPr>
+        <w:t xml:space="preserve"> </w:t>
+      </w:r>
+      <w:r>
+        <w:rPr>
+          <w:i/>
+          <w:iCs/>
+          <w:noProof/>
+        </w:rPr>
+        <w:t>2</w:t>
+      </w:r>
+      <w:r>
+        <w:rPr>
+          <w:i/>
+          <w:iCs/>
+        </w:rPr>
+        <w:fldChar w:fldCharType="end"/>
+      </w:r>
+      <w:r>
+        <w:t>.</w:t>
+      </w:r>
+    </w:p>
+    <w:p>
+      <w:pPr>
+        <w:pStyle w:val="NoSpacing"/>
+      </w:pPr>
+      <w:r>
+        <w:t xml:space="preserve">To control the pitch, </w:t>
+      </w:r>
+      <w:r>
+        <w:t>a pilot</w:t>
+      </w:r>
+      <w:r>
+        <w:t xml:space="preserve"> </w:t>
+      </w:r>
+      <w:r>
+        <w:t>uses</w:t>
+      </w:r>
+      <w:r>
+        <w:t xml:space="preserve"> the control surfaces on the tail, called the elevators. By deflecting the elevators upwards, you induce a positive pitch.</w:t>
+      </w:r>
+    </w:p>
+    <w:p>
+      <w:pPr>
+        <w:pStyle w:val="NoSpacing"/>
+      </w:pPr>
+      <w:r>
+        <w:t>To control the roll, a pilot uses the control surfaces on the wings, called the ailerons.</w:t>
+      </w:r>
+      <w:r>
+        <w:t xml:space="preserve"> By deflecting the ailerons up or down, the amount of lift a wing makes changes. The plane rolls in the direction of the wing with the lower amount of lift.</w:t>
+      </w:r>
+    </w:p>
+    <w:p>
+      <w:pPr>
+        <w:pStyle w:val="NoSpacing"/>
+      </w:pPr>
+      <w:r>
+        <w:t>To control the yaw, a pilot uses the control surface on the vertical stabilizer</w:t>
+      </w:r>
+      <w:r>
+        <w:t xml:space="preserve">, </w:t>
+      </w:r>
+      <w:r>
+        <w:t>called the rudder. By deflecting the rudder to the left, the tail of the plane will go to the right, causing the nose of the plane to turn left. Same with deflecting the rudder to the right, though you get the opposite effect.</w:t>
+      </w:r>
+    </w:p>
+    <w:p>
+      <w:pPr>
+        <w:pStyle w:val="NoSpacing"/>
+      </w:pPr>
+      <w:r>
+        <w:t xml:space="preserve">To control these surfaces the pilot has 2 instruments. The </w:t>
+      </w:r>
+      <w:r>
+        <w:rPr>
+          <w:i/>
+          <w:iCs/>
+        </w:rPr>
+        <w:t>control stick</w:t>
+      </w:r>
+      <w:r>
+        <w:t xml:space="preserve"> (or </w:t>
+      </w:r>
+      <w:r>
+        <w:rPr>
+          <w:i/>
+          <w:iCs/>
+        </w:rPr>
+        <w:t>yoke</w:t>
+      </w:r>
+      <w:r>
+        <w:rPr>
+          <w:i/>
+          <w:iCs/>
+        </w:rPr>
+        <w:t>)</w:t>
+      </w:r>
+      <w:r>
+        <w:t xml:space="preserve"> and rudder pedals.</w:t>
+      </w:r>
+      <w:r>
+        <w:t xml:space="preserve"> </w:t>
+      </w:r>
+      <w:r>
+        <w:t>The control stick controls the role and pitch of the plane, while the rudder pedals, well they control the rudder, so the yaw of the plane.</w:t>
+      </w:r>
+    </w:p>
+    <w:p>
+      <w:r>
+        <w:br w:type="page"/>
+      </w:r>
+    </w:p>
+    <w:p>
+      <w:pPr>
+        <w:pStyle w:val="Heading2"/>
+      </w:pPr>
+      <w:bookmarkStart w:id="28" w:name="_Toc200040856"/>
+      <w:r>
+        <w:lastRenderedPageBreak/>
+        <w:t>Lift</w:t>
+      </w:r>
+      <w:bookmarkEnd w:id="28"/>
+    </w:p>
+    <w:p>
+      <w:pPr>
+        <w:pStyle w:val="Heading3"/>
+      </w:pPr>
+      <w:bookmarkStart w:id="29" w:name="_Toc200040857"/>
+      <w:r>
+        <w:t>The wing</w:t>
+      </w:r>
+      <w:r>
+        <w:t>s -</w:t>
+      </w:r>
+      <w:r>
+        <w:t xml:space="preserve"> </w:t>
+      </w:r>
+      <w:r>
+        <w:t>A</w:t>
+      </w:r>
+      <w:r>
+        <w:t>ir</w:t>
+      </w:r>
+      <w:r>
+        <w:t>foil</w:t>
+      </w:r>
+      <w:r>
+        <w:t>s</w:t>
+      </w:r>
+      <w:bookmarkEnd w:id="29"/>
+    </w:p>
+    <w:p>
+      <w:pPr>
+        <w:pStyle w:val="NoSpacing"/>
+      </w:pPr>
+      <w:r>
+        <w:rPr>
+          <w:noProof/>
+        </w:rPr>
+        <mc:AlternateContent>
+          <mc:Choice Requires="wpg">
+            <w:drawing>
+              <wp:anchor distT="0" distB="0" distL="114300" distR="114300" simplePos="0" relativeHeight="251665408" behindDoc="0" locked="0" layoutInCell="1" allowOverlap="1" wp14:anchorId="6D32DAC3" wp14:editId="230B1174">
+                <wp:simplePos x="0" y="0"/>
+                <wp:positionH relativeFrom="margin">
+                  <wp:align>right</wp:align>
+                </wp:positionH>
+                <wp:positionV relativeFrom="paragraph">
+                  <wp:posOffset>991235</wp:posOffset>
+                </wp:positionV>
+                <wp:extent cx="3670935" cy="1193800"/>
+                <wp:effectExtent l="0" t="0" r="5715" b="6350"/>
+                <wp:wrapSquare wrapText="bothSides"/>
+                <wp:docPr id="1674754874" name="Group 1"/>
+                <wp:cNvGraphicFramePr/>
+                <a:graphic xmlns:a="http://schemas.openxmlformats.org/drawingml/2006/main">
+                  <a:graphicData uri="http://schemas.microsoft.com/office/word/2010/wordprocessingGroup">
+                    <wpg:wgp>
+                      <wpg:cNvGrpSpPr/>
+                      <wpg:grpSpPr>
+                        <a:xfrm>
+                          <a:off x="0" y="0"/>
+                          <a:ext cx="3670935" cy="1193800"/>
+                          <a:chOff x="0" y="0"/>
+                          <a:chExt cx="3631565" cy="1125855"/>
+                        </a:xfrm>
+                      </wpg:grpSpPr>
+                      <pic:pic xmlns:pic="http://schemas.openxmlformats.org/drawingml/2006/picture">
+                        <pic:nvPicPr>
+                          <pic:cNvPr id="308514822" name="Picture 1" descr="A green surfboard with black text&#10;&#10;AI-generated content may be incorrect."/>
+                          <pic:cNvPicPr>
+                            <a:picLocks noChangeAspect="1"/>
+                          </pic:cNvPicPr>
+                        </pic:nvPicPr>
+                        <pic:blipFill>
+                          <a:blip r:embed="rId20" cstate="print">
+                            <a:extLst>
+                              <a:ext uri="{28A0092B-C50C-407E-A947-70E740481C1C}">
+                                <a14:useLocalDpi xmlns:a14="http://schemas.microsoft.com/office/drawing/2010/main" val="0"/>
+                              </a:ext>
+                            </a:extLst>
+                          </a:blip>
+                          <a:stretch>
+                            <a:fillRect/>
+                          </a:stretch>
+                        </pic:blipFill>
+                        <pic:spPr>
+                          <a:xfrm>
+                            <a:off x="0" y="0"/>
+                            <a:ext cx="3631565" cy="852805"/>
+                          </a:xfrm>
+                          <a:prstGeom prst="rect">
+                            <a:avLst/>
+                          </a:prstGeom>
+                        </pic:spPr>
+                      </pic:pic>
+                      <wps:wsp>
+                        <wps:cNvPr id="760134983" name="Text Box 1"/>
+                        <wps:cNvSpPr txBox="1"/>
+                        <wps:spPr>
+                          <a:xfrm>
+                            <a:off x="0" y="914400"/>
+                            <a:ext cx="3631565" cy="211455"/>
+                          </a:xfrm>
+                          <a:prstGeom prst="rect">
+                            <a:avLst/>
+                          </a:prstGeom>
+                          <a:solidFill>
+                            <a:prstClr val="white"/>
+                          </a:solidFill>
+                          <a:ln>
+                            <a:noFill/>
+                          </a:ln>
+                        </wps:spPr>
+                        <wps:txbx>
+                          <w:txbxContent>
+                            <w:p>
+                              <w:pPr>
+                                <w:pStyle w:val="Caption"/>
+                                <w:ind w:firstLine="720"/>
+                              </w:pPr>
+                              <w:bookmarkStart w:id="30" w:name="_Ref200036087"/>
+                              <w:r>
+                                <w:t xml:space="preserve">Figure </w:t>
+                              </w:r>
+                              <w:r>
+                                <w:fldChar w:fldCharType="begin"/>
+                              </w:r>
+                              <w:r>
+                                <w:instrText xml:space="preserve"> SEQ Figure \* ARABIC </w:instrText>
+                              </w:r>
+                              <w:r>
+                                <w:fldChar w:fldCharType="separate"/>
+                              </w:r>
+                              <w:r>
+                                <w:rPr>
+                                  <w:noProof/>
+                                </w:rPr>
+                                <w:t>3</w:t>
+                              </w:r>
+                              <w:r>
+                                <w:fldChar w:fldCharType="end"/>
+                              </w:r>
+                              <w:bookmarkEnd w:id="30"/>
+                              <w:r>
+                                <w:t xml:space="preserve"> - A symmetrical aerofoil</w:t>
+                              </w:r>
+                            </w:p>
+                          </w:txbxContent>
+                        </wps:txbx>
+                        <wps:bodyPr rot="0" spcFirstLastPara="0" vertOverflow="overflow" horzOverflow="overflow" vert="horz" wrap="square" lIns="0" tIns="0" rIns="0" bIns="0" numCol="1" spcCol="0" rtlCol="0" fromWordArt="0" anchor="t" anchorCtr="0" forceAA="0" compatLnSpc="1">
+                          <a:prstTxWarp prst="textNoShape">
+                            <a:avLst/>
+                          </a:prstTxWarp>
+                          <a:noAutofit/>
+                        </wps:bodyPr>
+                      </wps:wsp>
+                    </wpg:wgp>
+                  </a:graphicData>
+                </a:graphic>
+                <wp14:sizeRelH relativeFrom="margin">
+                  <wp14:pctWidth>0</wp14:pctWidth>
+                </wp14:sizeRelH>
+                <wp14:sizeRelV relativeFrom="margin">
+                  <wp14:pctHeight>0</wp14:pctHeight>
+                </wp14:sizeRelV>
+              </wp:anchor>
+            </w:drawing>
+          </mc:Choice>
+          <mc:Fallback>
+            <w:pict>
+              <v:group w14:anchorId="6D32DAC3" id="Group 1" o:spid="_x0000_s1032" style="position:absolute;left:0;text-align:left;margin-left:237.85pt;margin-top:78.05pt;width:289.05pt;height:94pt;z-index:251665408;mso-position-horizontal:right;mso-position-horizontal-relative:margin;mso-width-relative:margin;mso-height-relative:margin" coordsize="36315,11258" o:gfxdata="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">
+                <v:shape id="Picture 1" o:spid="_x0000_s1033" type="#_x0000_t75" alt="A green surfboard with black text&#10;&#10;AI-generated content may be incorrect." style="position:absolute;width:36315;height:8528;visibility:visible;mso-wrap-style:square" o:gfxdata="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">
+                  <v:imagedata r:id="rId21" o:title="A green surfboard with black text&#10;&#10;AI-generated content may be incorrect"/>
+                </v:shape>
+                <v:shape id="Text Box 1" o:spid="_x0000_s1034" type="#_x0000_t202" style="position:absolute;top:9144;width:36315;height:2114;visibility:visible;mso-wrap-style:square;v-text-anchor:top" o:gfxdata="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" stroked="f">
+                  <v:textbox inset="0,0,0,0">
+                    <w:txbxContent>
+                      <w:p>
+                        <w:pPr>
+                          <w:pStyle w:val="Caption"/>
+                          <w:ind w:firstLine="720"/>
+                        </w:pPr>
+                        <w:bookmarkStart w:id="31" w:name="_Ref200036087"/>
+                        <w:r>
+                          <w:t xml:space="preserve">Figure </w:t>
+                        </w:r>
+                        <w:r>
+                          <w:fldChar w:fldCharType="begin"/>
+                        </w:r>
+                        <w:r>
+                          <w:instrText xml:space="preserve"> SEQ Figure \* ARABIC </w:instrText>
+                        </w:r>
+                        <w:r>
+                          <w:fldChar w:fldCharType="separate"/>
+                        </w:r>
+                        <w:r>
+                          <w:rPr>
+                            <w:noProof/>
+                          </w:rPr>
+                          <w:t>3</w:t>
+                        </w:r>
+                        <w:r>
+                          <w:fldChar w:fldCharType="end"/>
+                        </w:r>
+                        <w:bookmarkEnd w:id="31"/>
+                        <w:r>
+                          <w:t xml:space="preserve"> - A symmetrical aerofoil</w:t>
+                        </w:r>
+                      </w:p>
+                    </w:txbxContent>
+                  </v:textbox>
+                </v:shape>
+                <w10:wrap type="square" anchorx="margin"/>
+              </v:group>
+            </w:pict>
+          </mc:Fallback>
+        </mc:AlternateContent>
+      </w:r>
+      <w:r>
+        <w:t xml:space="preserve">As said earlier, wings generate the lift of the plane. But how do they do this? That’s where the term </w:t>
+      </w:r>
+      <w:bookmarkStart w:id="32" w:name="_Hlk200036458"/>
+      <w:r>
+        <w:t>air</w:t>
+      </w:r>
+      <w:r>
+        <w:t xml:space="preserve">foil </w:t>
+      </w:r>
+      <w:bookmarkEnd w:id="32"/>
+      <w:r>
+        <w:t>(</w:t>
+      </w:r>
+      <w:r>
+        <w:t>aerofoil</w:t>
+      </w:r>
+      <w:r>
+        <w:t xml:space="preserve">) comes in. The definition of an </w:t>
+      </w:r>
+      <w:r>
+        <w:t xml:space="preserve">airfoil </w:t>
+      </w:r>
+      <w:r>
+        <w:t xml:space="preserve">is as follows: </w:t>
+      </w:r>
+      <w:r>
+        <w:rPr>
+          <w:i/>
+          <w:iCs/>
+        </w:rPr>
+        <w:t xml:space="preserve">“An </w:t>
+      </w:r>
+      <w:r>
+        <w:rPr>
+          <w:i/>
+          <w:iCs/>
+        </w:rPr>
+        <w:t xml:space="preserve">airfoil </w:t>
+      </w:r>
+      <w:r>
+        <w:rPr>
+          <w:i/>
+          <w:iCs/>
+        </w:rPr>
+        <w:t>is a streamlined body that is capable of generating significantly more lift than drag.”</w:t>
+      </w:r>
+      <w:r>
+        <w:t xml:space="preserve"> One can regard an aerofoil as a slice of a wing, leaving you with a 2D shape. The shape here dictates the lift the </w:t>
+      </w:r>
+      <w:r>
+        <w:t xml:space="preserve">airfoil </w:t>
+      </w:r>
+      <w:r>
+        <w:t>generates at a certain angle of attack (AoA)</w:t>
+      </w:r>
+      <w:r>
+        <w:t xml:space="preserve">. A </w:t>
+      </w:r>
+      <w:r>
+        <w:t>symmetrical</w:t>
+      </w:r>
+      <w:r>
+        <w:t xml:space="preserve"> foil, as seen in </w:t>
+      </w:r>
+      <w:r>
+        <w:fldChar w:fldCharType="begin"/>
+      </w:r>
+      <w:r>
+        <w:instrText xml:space="preserve"> REF _Ref200036087 \h </w:instrText>
+      </w:r>
+      <w:r>
+        <w:fldChar w:fldCharType="separate"/>
+      </w:r>
+      <w:r>
+        <w:t xml:space="preserve">Figure </w:t>
+      </w:r>
+      <w:r>
+        <w:rPr>
+          <w:noProof/>
+        </w:rPr>
+        <w:t>3</w:t>
+      </w:r>
+      <w:r>
+        <w:fldChar w:fldCharType="end"/>
+      </w:r>
+      <w:r>
+        <w:t xml:space="preserve">, does </w:t>
+      </w:r>
+      <w:r>
+        <w:rPr>
+          <w:b/>
+          <w:bCs/>
+        </w:rPr>
+        <w:t>not</w:t>
+      </w:r>
+      <w:r>
+        <w:t xml:space="preserve"> generate lift at a 0</w:t>
+      </w:r>
+      <w:r>
+        <w:t>°</w:t>
+      </w:r>
+      <w:r>
+        <w:t xml:space="preserve"> AoA. This means that the pilot would have to pitch the plane up to generate lift, or the wing would </w:t>
+      </w:r>
+      <w:r>
+        <w:t>need</w:t>
+      </w:r>
+      <w:r>
+        <w:t xml:space="preserve"> to be installed with a</w:t>
+      </w:r>
+      <w:r>
+        <w:t>n</w:t>
+      </w:r>
+      <w:r>
+        <w:t xml:space="preserve"> angle </w:t>
+      </w:r>
+      <w:r>
+        <w:t xml:space="preserve">relative to the </w:t>
+      </w:r>
+      <w:r>
+        <w:t>fuselage.</w:t>
+      </w:r>
+      <w:r>
+        <w:t xml:space="preserve"> </w:t>
+      </w:r>
+      <w:r>
+        <w:t>However, if you make use of an asymmetrical a</w:t>
+      </w:r>
+      <w:r>
+        <w:t>ir</w:t>
+      </w:r>
+      <w:r>
+        <w:t>foil, also known as a cambered a</w:t>
+      </w:r>
+      <w:r>
+        <w:t>ir</w:t>
+      </w:r>
+      <w:r>
+        <w:t>foil</w:t>
+      </w:r>
+      <w:r>
+        <w:t>, then the wing can possibly generate lift even at a 0° AoA. The way the airfoil is cambered decides if it produces positive or negative lift</w:t>
+      </w:r>
+      <w:r>
+        <w:t xml:space="preserve"> at a</w:t>
+      </w:r>
+      <w:r>
+        <w:t xml:space="preserve"> </w:t>
+      </w:r>
+      <w:r>
+        <w:t>0</w:t>
+      </w:r>
+      <w:r>
+        <w:rPr>
+          <w:rFonts w:ascii="Arial" w:hAnsi="Arial" w:cs="Arial"/>
+        </w:rPr>
+        <w:t>°</w:t>
+      </w:r>
+      <w:r>
+        <w:rPr>
+          <w:rFonts w:ascii="Arial" w:hAnsi="Arial" w:cs="Arial"/>
+        </w:rPr>
+        <w:t xml:space="preserve"> AoA</w:t>
+      </w:r>
+      <w:r>
+        <w:t>. The shape of the airfoil and its camber, along with a few other things, dictates most of the flight characteristics of a plane.</w:t>
+      </w:r>
+    </w:p>
+    <w:p>
+      <w:pPr>
+        <w:pStyle w:val="NoSpacing"/>
+        <w:ind w:firstLine="0"/>
+      </w:pPr>
+    </w:p>
+    <w:p>
+      <w:pPr>
+        <w:pStyle w:val="Heading3"/>
+      </w:pPr>
+      <w:bookmarkStart w:id="33" w:name="_Toc200040858"/>
+      <w:r>
+        <w:t xml:space="preserve">Correct </w:t>
+      </w:r>
+      <w:r>
+        <w:t>explanation</w:t>
+      </w:r>
+      <w:r>
+        <w:t xml:space="preserve"> of lift</w:t>
+      </w:r>
+      <w:bookmarkEnd w:id="33"/>
+    </w:p>
+    <w:p>
+      <w:pPr>
+        <w:pStyle w:val="NoSpacing"/>
+      </w:pPr>
+      <w:commentRangeStart w:id="34"/>
+      <w:r>
+        <w:t>The correct explanation for lift is more complex than the simplified version I gave in the</w:t>
+      </w:r>
+      <w:r>
+        <w:t xml:space="preserve"> </w:t>
+      </w:r>
+      <w:r>
+        <w:fldChar w:fldCharType="begin"/>
+      </w:r>
+      <w:r>
+        <w:instrText xml:space="preserve"> REF _Ref200037747 \h </w:instrText>
+      </w:r>
+      <w:r>
+        <w:fldChar w:fldCharType="separate"/>
+      </w:r>
+      <w:r>
+        <w:t>introduction</w:t>
+      </w:r>
+      <w:r>
+        <w:fldChar w:fldCharType="end"/>
+      </w:r>
+      <w:r>
+        <w:t xml:space="preserve">. </w:t>
+      </w:r>
+      <w:r>
+        <w:t>I will try and explain it as well as I can while avoiding using jargon or vague words</w:t>
+      </w:r>
+      <w:commentRangeEnd w:id="34"/>
+      <w:r>
+        <w:rPr>
+          <w:rStyle w:val="CommentReference"/>
+        </w:rPr>
+        <w:commentReference w:id="34"/>
+      </w:r>
+      <w:r>
+        <w:t>.</w:t>
+      </w:r>
+      <w:r>
+        <w:t xml:space="preserve"> Many basic explanations rely solely on either Bernoulli’s principle or Newton’s laws of motion, while in reality, both play a role</w:t>
+      </w:r>
+      <w:r>
+        <w:t xml:space="preserve">. </w:t>
+      </w:r>
+      <w:r>
+        <w:t>Lift is generated through a combination of Newton’s 2nd and 3rd laws and the forces caused by pressure differences around the wing.</w:t>
+      </w:r>
+    </w:p>
+    <w:p>
+      <w:pPr>
+        <w:pStyle w:val="NoSpacing"/>
+      </w:pPr>
+      <w:r>
+        <w:rPr>
+          <w:noProof/>
+        </w:rPr>
+        <mc:AlternateContent>
+          <mc:Choice Requires="wpg">
+            <w:drawing>
+              <wp:anchor distT="0" distB="0" distL="114300" distR="114300" simplePos="0" relativeHeight="251669504" behindDoc="0" locked="0" layoutInCell="1" allowOverlap="1" wp14:anchorId="372CD7B4" wp14:editId="5E9D9546">
+                <wp:simplePos x="0" y="0"/>
+                <wp:positionH relativeFrom="margin">
+                  <wp:posOffset>0</wp:posOffset>
+                </wp:positionH>
+                <wp:positionV relativeFrom="paragraph">
+                  <wp:posOffset>172508</wp:posOffset>
+                </wp:positionV>
+                <wp:extent cx="2555601" cy="3059431"/>
+                <wp:effectExtent l="0" t="0" r="0" b="7620"/>
+                <wp:wrapSquare wrapText="bothSides"/>
+                <wp:docPr id="1530743237" name="Group 16"/>
+                <wp:cNvGraphicFramePr/>
+                <a:graphic xmlns:a="http://schemas.openxmlformats.org/drawingml/2006/main">
+                  <a:graphicData uri="http://schemas.microsoft.com/office/word/2010/wordprocessingGroup">
+                    <wpg:wgp>
+                      <wpg:cNvGrpSpPr/>
+                      <wpg:grpSpPr>
+                        <a:xfrm>
+                          <a:off x="0" y="0"/>
+                          <a:ext cx="2555601" cy="3059431"/>
+                          <a:chOff x="0" y="0"/>
+                          <a:chExt cx="2556020" cy="3060154"/>
+                        </a:xfrm>
+                      </wpg:grpSpPr>
+                      <pic:pic xmlns:pic="http://schemas.openxmlformats.org/drawingml/2006/picture">
+                        <pic:nvPicPr>
+                          <pic:cNvPr id="1281893379" name="Picture 15" descr="A diagram of a magnetic field&#10;&#10;AI-generated content may be incorrect."/>
+                          <pic:cNvPicPr>
+                            <a:picLocks noChangeAspect="1"/>
+                          </pic:cNvPicPr>
+                        </pic:nvPicPr>
+                        <pic:blipFill>
+                          <a:blip r:embed="rId22">
+                            <a:extLst>
+                              <a:ext uri="{28A0092B-C50C-407E-A947-70E740481C1C}">
+                                <a14:useLocalDpi xmlns:a14="http://schemas.microsoft.com/office/drawing/2010/main" val="0"/>
+                              </a:ext>
+                            </a:extLst>
+                          </a:blip>
+                          <a:srcRect/>
+                          <a:stretch>
+                            <a:fillRect/>
+                          </a:stretch>
+                        </pic:blipFill>
+                        <pic:spPr bwMode="auto">
+                          <a:xfrm>
+                            <a:off x="0" y="0"/>
+                            <a:ext cx="2463800" cy="2433955"/>
+                          </a:xfrm>
+                          <a:prstGeom prst="rect">
+                            <a:avLst/>
+                          </a:prstGeom>
+                          <a:noFill/>
+                          <a:ln>
+                            <a:noFill/>
+                          </a:ln>
+                        </pic:spPr>
+                      </pic:pic>
+                      <wps:wsp>
+                        <wps:cNvPr id="315292669" name="Text Box 1"/>
+                        <wps:cNvSpPr txBox="1"/>
+                        <wps:spPr>
+                          <a:xfrm>
+                            <a:off x="93086" y="2235094"/>
+                            <a:ext cx="2462934" cy="825060"/>
+                          </a:xfrm>
+                          <a:prstGeom prst="rect">
+                            <a:avLst/>
+                          </a:prstGeom>
+                          <a:solidFill>
+                            <a:prstClr val="white"/>
+                          </a:solidFill>
+                          <a:ln>
+                            <a:noFill/>
+                          </a:ln>
+                        </wps:spPr>
+                        <wps:txbx>
+                          <w:txbxContent>
+                            <w:p>
+                              <w:pPr>
+                                <w:pStyle w:val="Caption"/>
+                                <w:rPr>
+                                  <w:noProof/>
+                                </w:rPr>
+                              </w:pPr>
+                              <w:bookmarkStart w:id="35" w:name="_Ref200039387"/>
+                              <w:bookmarkStart w:id="36" w:name="_Ref200039370"/>
+                              <w:r>
+                                <w:t xml:space="preserve">Figure </w:t>
+                              </w:r>
+                              <w:r>
+                                <w:fldChar w:fldCharType="begin"/>
+                              </w:r>
+                              <w:r>
+                                <w:instrText xml:space="preserve"> SEQ Figure \* ARABIC </w:instrText>
+                              </w:r>
+                              <w:r>
+                                <w:fldChar w:fldCharType="separate"/>
+                              </w:r>
+                              <w:r>
+                                <w:rPr>
+                                  <w:noProof/>
+                                </w:rPr>
+                                <w:t>4</w:t>
+                              </w:r>
+                              <w:r>
+                                <w:fldChar w:fldCharType="end"/>
+                              </w:r>
+                              <w:bookmarkEnd w:id="35"/>
+                              <w:r>
+                                <w:t xml:space="preserve"> - Pressure fields around an airfoil. The lines are isobars of equal pressure along their length.</w:t>
+                              </w:r>
+                              <w:bookmarkEnd w:id="36"/>
+                              <w:r>
+                                <w:t xml:space="preserve"> Arrows indicate the acceleration of air in that direction, due to pressure differences between high (red) and low (blue).</w:t>
+                              </w:r>
+                            </w:p>
+                          </w:txbxContent>
+                        </wps:txbx>
+                        <wps:bodyPr rot="0" spcFirstLastPara="0" vertOverflow="overflow" horzOverflow="overflow" vert="horz" wrap="square" lIns="0" tIns="0" rIns="0" bIns="0" numCol="1" spcCol="0" rtlCol="0" fromWordArt="0" anchor="t" anchorCtr="0" forceAA="0" compatLnSpc="1">
+                          <a:prstTxWarp prst="textNoShape">
+                            <a:avLst/>
+                          </a:prstTxWarp>
+                          <a:spAutoFit/>
+                        </wps:bodyPr>
+                      </wps:wsp>
+                    </wpg:wgp>
+                  </a:graphicData>
+                </a:graphic>
+                <wp14:sizeRelH relativeFrom="margin">
+                  <wp14:pctWidth>0</wp14:pctWidth>
+                </wp14:sizeRelH>
+                <wp14:sizeRelV relativeFrom="margin">
+                  <wp14:pctHeight>0</wp14:pctHeight>
+                </wp14:sizeRelV>
+              </wp:anchor>
+            </w:drawing>
+          </mc:Choice>
+          <mc:Fallback>
+            <w:pict>
+              <v:group w14:anchorId="372CD7B4" id="Group 16" o:spid="_x0000_s1035" style="position:absolute;left:0;text-align:left;margin-left:0;margin-top:13.6pt;width:201.25pt;height:240.9pt;z-index:251669504;mso-position-horizontal-relative:margin;mso-width-relative:margin;mso-height-relative:margin" coordsize="25560,30601" o:gfxdata="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">
+                <v:shape id="Picture 15" o:spid="_x0000_s1036" type="#_x0000_t75" alt="A diagram of a magnetic field&#10;&#10;AI-generated content may be incorrect." style="position:absolute;width:24638;height:24339;visibility:visible;mso-wrap-style:square" o:gfxdata="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">
+                  <v:imagedata r:id="rId23" o:title="A diagram of a magnetic field&#10;&#10;AI-generated content may be incorrect"/>
+                </v:shape>
+                <v:shape id="Text Box 1" o:spid="_x0000_s1037" type="#_x0000_t202" style="position:absolute;left:930;top:22350;width:24630;height:8251;visibility:visible;mso-wrap-style:square;v-text-anchor:top" o:gfxdata="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" stroked="f">
+                  <v:textbox style="mso-fit-shape-to-text:t" inset="0,0,0,0">
+                    <w:txbxContent>
+                      <w:p>
+                        <w:pPr>
+                          <w:pStyle w:val="Caption"/>
+                          <w:rPr>
+                            <w:noProof/>
+                          </w:rPr>
+                        </w:pPr>
+                        <w:bookmarkStart w:id="37" w:name="_Ref200039387"/>
+                        <w:bookmarkStart w:id="38" w:name="_Ref200039370"/>
+                        <w:r>
+                          <w:t xml:space="preserve">Figure </w:t>
+                        </w:r>
+                        <w:r>
+                          <w:fldChar w:fldCharType="begin"/>
+                        </w:r>
+                        <w:r>
+                          <w:instrText xml:space="preserve"> SEQ Figure \* ARABIC </w:instrText>
+                        </w:r>
+                        <w:r>
+                          <w:fldChar w:fldCharType="separate"/>
+                        </w:r>
+                        <w:r>
+                          <w:rPr>
+                            <w:noProof/>
+                          </w:rPr>
+                          <w:t>4</w:t>
+                        </w:r>
+                        <w:r>
+                          <w:fldChar w:fldCharType="end"/>
+                        </w:r>
+                        <w:bookmarkEnd w:id="37"/>
+                        <w:r>
+                          <w:t xml:space="preserve"> - Pressure fields around an airfoil. The lines are isobars of equal pressure along their length.</w:t>
+                        </w:r>
+                        <w:bookmarkEnd w:id="38"/>
+                        <w:r>
+                          <w:t xml:space="preserve"> Arrows indicate the acceleration of air in that direction, due to pressure differences between high (red) and low (blue).</w:t>
+                        </w:r>
+                      </w:p>
+                    </w:txbxContent>
+                  </v:textbox>
+                </v:shape>
+                <w10:wrap type="square" anchorx="margin"/>
+              </v:group>
+            </w:pict>
+          </mc:Fallback>
+        </mc:AlternateContent>
+      </w:r>
+      <w:r>
+        <w:t>As air flows over the wing, the angle of attack and shape of the airfoil deflect the air downwards. According to Newton’s third law, this downward force on the air results in a</w:t>
+      </w:r>
+      <w:r>
+        <w:t>n</w:t>
+      </w:r>
+      <w:r>
+        <w:t xml:space="preserve"> upward force on the wing</w:t>
+      </w:r>
+      <w:r>
+        <w:t xml:space="preserve"> – this is one component of lift</w:t>
+      </w:r>
+      <w:r>
+        <w:t>.</w:t>
+      </w:r>
+      <w:r>
+        <w:t xml:space="preserve"> At the same time, the wing alters the speed of the 2 airflows around the wing; the air above the wing speeds up, while the air below slows down. This difference in speed creates a pressure difference, low above, high below, which results in a net upwards force. These pressure differences however are not limited to </w:t>
+      </w:r>
+      <w:r>
+        <w:t>just the surface – they extend into the space around the wing, forming what’s known as a pressure field (see</w:t>
+      </w:r>
+      <w:r>
+        <w:t xml:space="preserve"> </w:t>
+      </w:r>
+      <w:r>
+        <w:rPr>
+          <w:i/>
+          <w:iCs/>
+        </w:rPr>
+        <w:fldChar w:fldCharType="begin"/>
+      </w:r>
+      <w:r>
+        <w:rPr>
+          <w:i/>
+          <w:iCs/>
+        </w:rPr>
+        <w:instrText xml:space="preserve"> REF _Ref200039387 \h </w:instrText>
+      </w:r>
+      <w:r>
+        <w:rPr>
+          <w:i/>
+          <w:iCs/>
+        </w:rPr>
+        <w:instrText xml:space="preserve"> \* MERGEFORMAT </w:instrText>
+      </w:r>
+      <w:r>
+        <w:rPr>
+          <w:i/>
+          <w:iCs/>
+        </w:rPr>
+      </w:r>
+      <w:r>
+        <w:rPr>
+          <w:i/>
+          <w:iCs/>
+        </w:rPr>
+        <w:fldChar w:fldCharType="separate"/>
+      </w:r>
+      <w:r>
+        <w:rPr>
+          <w:i/>
+          <w:iCs/>
+        </w:rPr>
+        <w:t xml:space="preserve">Figure </w:t>
+      </w:r>
+      <w:r>
+        <w:rPr>
+          <w:i/>
+          <w:iCs/>
+          <w:noProof/>
+        </w:rPr>
+        <w:t>4</w:t>
+      </w:r>
+      <w:r>
+        <w:rPr>
+          <w:i/>
+          <w:iCs/>
+        </w:rPr>
+        <w:fldChar w:fldCharType="end"/>
+      </w:r>
+      <w:r>
+        <w:rPr>
+          <w:i/>
+          <w:iCs/>
+        </w:rPr>
+        <w:t>)</w:t>
+      </w:r>
+      <w:r>
+        <w:rPr>
+          <w:i/>
+          <w:iCs/>
+        </w:rPr>
+        <w:t>.</w:t>
+      </w:r>
+      <w:r>
+        <w:t xml:space="preserve"> </w:t>
+      </w:r>
+    </w:p>
+    <w:p>
+      <w:pPr>
+        <w:pStyle w:val="NoSpacing"/>
+      </w:pPr>
+      <w:r>
+        <w:t xml:space="preserve">For instance, incoming air is slowed and deflected downwards by the </w:t>
+      </w:r>
+      <w:r>
+        <w:t>high-pressure</w:t>
+      </w:r>
+      <w:r>
+        <w:t xml:space="preserve"> </w:t>
+      </w:r>
+      <w:r>
+        <w:lastRenderedPageBreak/>
+        <w:t xml:space="preserve">region under the wing that it collides with. Meanwhile, air above the wing accelerates as it’s drawn into the low-pressure region. These changes in velocity and direction are not passive, they </w:t>
+      </w:r>
+      <w:r>
+        <w:t xml:space="preserve">actively maintain the pressure field, which in turn keeps redirecting and altering the speed of the airflow. This feedback loop, where pressure gradients accelerate the flow and the flow sustains those same gradients, </w:t>
+      </w:r>
+      <w:r>
+        <w:t>is fundamental to maintaining lift in a real aerodynamic system.</w:t>
+      </w:r>
+    </w:p>
+    <w:p>
+      <w:pPr>
+        <w:pStyle w:val="NoSpacing"/>
+      </w:pPr>
     </w:p>
     <w:sectPr>
+      <w:footerReference w:type="default" r:id="rId24"/>
+      <w:footnotePr>
+        <w:numRestart w:val="eachPage"/>
+      </w:footnotePr>
       <w:pgSz w:w="11906" w:h="16838"/>
       <w:pgMar w:top="1440" w:right="1440" w:bottom="1440" w:left="1440" w:header="708" w:footer="708" w:gutter="0"/>
       <w:cols w:space="708"/>
-      <w:titlePg/>
       <w:docGrid w:linePitch="360"/>
     </w:sectPr>
   </w:body>
 </w:document>
+</file>
+
+<file path=word/comments.xml><?xml version="1.0" encoding="utf-8"?>
+<w:comments xmlns:wpc="http://schemas.microsoft.com/office/word/2010/wordprocessingCanvas" xmlns:cx="http://schemas.microsoft.com/office/drawing/2014/chartex" xmlns:cx1="http://schemas.microsoft.com/office/drawing/2015/9/8/chartex" xmlns:cx2="http://schemas.microsoft.com/office/drawing/2015/10/21/chartex" xmlns:cx3="http://schemas.microsoft.com/office/drawing/2016/5/9/chartex" xmlns:cx4="http://schemas.microsoft.com/office/drawing/2016/5/10/chartex" xmlns:cx5="http://schemas.microsoft.com/office/drawing/2016/5/11/chartex" xmlns:cx6="http://schemas.microsoft.com/office/drawing/2016/5/12/chartex" xmlns:cx7="http://schemas.microsoft.com/office/drawing/2016/5/13/chartex" xmlns:cx8="http://schemas.microsoft.com/office/drawing/2016/5/14/chartex" xmlns:mc="http://schemas.openxmlformats.org/markup-compatibility/2006" xmlns:aink="http://schemas.microsoft.com/office/drawing/2016/ink" xmlns:am3d="http://schemas.microsoft.com/office/drawing/2017/model3d" xmlns:o="urn:schemas-microsoft-com:office:office" xmlns:oel="http://schemas.microsoft.com/office/2019/extlst" xmlns:r="http://schemas.openxmlformats.org/officeDocument/2006/relationships" xmlns:m="http://schemas.openxmlformats.org/officeDocument/2006/math" xmlns:v="urn:schemas-microsoft-com:vml" xmlns:wp14="http://schemas.microsoft.com/office/word/2010/wordprocessingDrawing" xmlns:wp="http://schemas.openxmlformats.org/drawingml/2006/wordprocessingDrawing" xmlns:w10="urn:schemas-microsoft-com:office:word" xmlns:w="http://schemas.openxmlformats.org/wordprocessingml/2006/main" xmlns:w14="http://schemas.microsoft.com/office/word/2010/wordml" xmlns:w15="http://schemas.microsoft.com/office/word/2012/wordml" xmlns:w16cex="http://schemas.microsoft.com/office/word/2018/wordml/cex" xmlns:w16cid="http://schemas.microsoft.com/office/word/2016/wordml/cid" xmlns:w16="http://schemas.microsoft.com/office/word/2018/wordml" xmlns:w16du="http://schemas.microsoft.com/office/word/2023/wordml/word16du" xmlns:w16sdtdh="http://schemas.microsoft.com/office/word/2020/wordml/sdtdatahash" xmlns:w16sdtfl="http://schemas.microsoft.com/office/word/2024/wordml/sdtformatlock" xmlns:w16se="http://schemas.microsoft.com/office/word/2015/wordml/symex" xmlns:wpg="http://schemas.microsoft.com/office/word/2010/wordprocessingGroup" xmlns:wpi="http://schemas.microsoft.com/office/word/2010/wordprocessingInk" xmlns:wne="http://schemas.microsoft.com/office/word/2006/wordml" xmlns:wps="http://schemas.microsoft.com/office/word/2010/wordprocessingShape" mc:Ignorable="w14 w15 w16se w16cid w16 w16cex w16sdtdh w16sdtfl w16du wp14">
+  <w:comment w:id="18" w:author="Beer Huizer" w:date="2025-06-06T00:38:00Z" w:initials="BH">
+    <w:p>
+      <w:pPr>
+        <w:pStyle w:val="CommentText"/>
+      </w:pPr>
+      <w:r>
+        <w:rPr>
+          <w:rStyle w:val="CommentReference"/>
+        </w:rPr>
+        <w:annotationRef/>
+      </w:r>
+      <w:r>
+        <w:t>Verwoord anders, je gebruikt 2x should</w:t>
+      </w:r>
+    </w:p>
+  </w:comment>
+  <w:comment w:id="19" w:author="Beer Huizer" w:date="2025-06-06T00:41:00Z" w:initials="BH">
+    <w:p>
+      <w:pPr>
+        <w:pStyle w:val="CommentText"/>
+      </w:pPr>
+      <w:r>
+        <w:rPr>
+          <w:rStyle w:val="CommentReference"/>
+        </w:rPr>
+        <w:annotationRef/>
+      </w:r>
+      <w:r>
+        <w:t>Je duikt nu redelijk snel de theorie, je kan misschien beginnen met: “Let’s set een example”, en daarna de theorie pas in</w:t>
+      </w:r>
+    </w:p>
+  </w:comment>
+  <w:comment w:id="20" w:author="Beer Huizer" w:date="2025-06-06T00:43:00Z" w:initials="BH">
+    <w:p>
+      <w:pPr>
+        <w:pStyle w:val="CommentText"/>
+      </w:pPr>
+      <w:r>
+        <w:rPr>
+          <w:rStyle w:val="CommentReference"/>
+        </w:rPr>
+        <w:annotationRef/>
+      </w:r>
+      <w:r>
+        <w:t>Hoe formal/informal wil je dit maken? In onderzoeken word er vaak niet in de ‘ik’ vorm geschreven</w:t>
+      </w:r>
+    </w:p>
+  </w:comment>
+  <w:comment w:id="21" w:author="Beer Huizer" w:date="2025-06-06T01:00:00Z" w:initials="BH">
+    <w:p>
+      <w:pPr>
+        <w:pStyle w:val="CommentText"/>
+      </w:pPr>
+      <w:r>
+        <w:rPr>
+          <w:rStyle w:val="CommentReference"/>
+        </w:rPr>
+        <w:annotationRef/>
+      </w:r>
+      <w:r>
+        <w:t>Try to remove all the I’s in the research part of the document, and avoid them from now on</w:t>
+      </w:r>
+    </w:p>
+  </w:comment>
+  <w:comment w:id="22" w:author="Beer Huizer" w:date="2025-06-06T00:46:00Z" w:initials="BH">
+    <w:p>
+      <w:pPr>
+        <w:pStyle w:val="CommentText"/>
+      </w:pPr>
+      <w:r>
+        <w:rPr>
+          <w:rStyle w:val="CommentReference"/>
+        </w:rPr>
+        <w:annotationRef/>
+      </w:r>
+      <w:r>
+        <w:t>I had a stroke reading this</w:t>
+      </w:r>
+    </w:p>
+  </w:comment>
+  <w:comment w:id="34" w:author="Beer Huizer" w:date="2025-06-06T00:53:00Z" w:initials="BH">
+    <w:p>
+      <w:pPr>
+        <w:pStyle w:val="CommentText"/>
+      </w:pPr>
+      <w:r>
+        <w:rPr>
+          <w:rStyle w:val="CommentReference"/>
+        </w:rPr>
+        <w:annotationRef/>
+      </w:r>
+      <w:r>
+        <w:t>Very informal, ik zou zeker die tweede zin er helemaal uit halen en gewoon een statement maken -&gt; “Ik ga nu in meer detail na aanleiding van de intro”</w:t>
+      </w:r>
+    </w:p>
+  </w:comment>
+</w:comments>
+</file>
+
+<file path=word/commentsExtended.xml><?xml version="1.0" encoding="utf-8"?>
+<w15:commentsEx xmlns:wpc="http://schemas.microsoft.com/office/word/2010/wordprocessingCanvas" xmlns:cx="http://schemas.microsoft.com/office/drawing/2014/chartex" xmlns:cx1="http://schemas.microsoft.com/office/drawing/2015/9/8/chartex" xmlns:cx2="http://schemas.microsoft.com/office/drawing/2015/10/21/chartex" xmlns:cx3="http://schemas.microsoft.com/office/drawing/2016/5/9/chartex" xmlns:cx4="http://schemas.microsoft.com/office/drawing/2016/5/10/chartex" xmlns:cx5="http://schemas.microsoft.com/office/drawing/2016/5/11/chartex" xmlns:cx6="http://schemas.microsoft.com/office/drawing/2016/5/12/chartex" xmlns:cx7="http://schemas.microsoft.com/office/drawing/2016/5/13/chartex" xmlns:cx8="http://schemas.microsoft.com/office/drawing/2016/5/14/chartex" xmlns:mc="http://schemas.openxmlformats.org/markup-compatibility/2006" xmlns:aink="http://schemas.microsoft.com/office/drawing/2016/ink" xmlns:am3d="http://schemas.microsoft.com/office/drawing/2017/model3d" xmlns:o="urn:schemas-microsoft-com:office:office" xmlns:oel="http://schemas.microsoft.com/office/2019/extlst" xmlns:r="http://schemas.openxmlformats.org/officeDocument/2006/relationships" xmlns:m="http://schemas.openxmlformats.org/officeDocument/2006/math" xmlns:v="urn:schemas-microsoft-com:vml" xmlns:wp14="http://schemas.microsoft.com/office/word/2010/wordprocessingDrawing" xmlns:wp="http://schemas.openxmlformats.org/drawingml/2006/wordprocessingDrawing" xmlns:w10="urn:schemas-microsoft-com:office:word" xmlns:w="http://schemas.openxmlformats.org/wordprocessingml/2006/main" xmlns:w14="http://schemas.microsoft.com/office/word/2010/wordml" xmlns:w15="http://schemas.microsoft.com/office/word/2012/wordml" xmlns:w16cex="http://schemas.microsoft.com/office/word/2018/wordml/cex" xmlns:w16cid="http://schemas.microsoft.com/office/word/2016/wordml/cid" xmlns:w16="http://schemas.microsoft.com/office/word/2018/wordml" xmlns:w16du="http://schemas.microsoft.com/office/word/2023/wordml/word16du" xmlns:w16sdtdh="http://schemas.microsoft.com/office/word/2020/wordml/sdtdatahash" xmlns:w16sdtfl="http://schemas.microsoft.com/office/word/2024/wordml/sdtformatlock" xmlns:w16se="http://schemas.microsoft.com/office/word/2015/wordml/symex" xmlns:wpg="http://schemas.microsoft.com/office/word/2010/wordprocessingGroup" xmlns:wpi="http://schemas.microsoft.com/office/word/2010/wordprocessingInk" xmlns:wne="http://schemas.microsoft.com/office/word/2006/wordml" xmlns:wps="http://schemas.microsoft.com/office/word/2010/wordprocessingShape" mc:Ignorable="w14 w15 w16se w16cid w16 w16cex w16sdtdh w16sdtfl w16du wp14">
+  <w15:commentEx w15:paraId="4922A0C5" w15:done="0"/>
+  <w15:commentEx w15:paraId="6135303D" w15:done="0"/>
+  <w15:commentEx w15:paraId="6F577DAB" w15:done="0"/>
+  <w15:commentEx w15:paraId="49AFD389" w15:paraIdParent="6F577DAB" w15:done="0"/>
+  <w15:commentEx w15:paraId="2A00FA3C" w15:done="0"/>
+  <w15:commentEx w15:paraId="3BB27F93" w15:done="0"/>
+</w15:commentsEx>
+</file>
+
+<file path=word/commentsExtensible.xml><?xml version="1.0" encoding="utf-8"?>
+<w16cex:commentsExtensible xmlns:wpc="http://schemas.microsoft.com/office/word/2010/wordprocessingCanvas" xmlns:cx="http://schemas.microsoft.com/office/drawing/2014/chartex" xmlns:cx1="http://schemas.microsoft.com/office/drawing/2015/9/8/chartex" xmlns:cx2="http://schemas.microsoft.com/office/drawing/2015/10/21/chartex" xmlns:cx3="http://schemas.microsoft.com/office/drawing/2016/5/9/chartex" xmlns:cx4="http://schemas.microsoft.com/office/drawing/2016/5/10/chartex" xmlns:cx5="http://schemas.microsoft.com/office/drawing/2016/5/11/chartex" xmlns:cx6="http://schemas.microsoft.com/office/drawing/2016/5/12/chartex" xmlns:cx7="http://schemas.microsoft.com/office/drawing/2016/5/13/chartex" xmlns:cx8="http://schemas.microsoft.com/office/drawing/2016/5/14/chartex" xmlns:cr="http://schemas.microsoft.com/office/comments/2020/reactions" xmlns:mc="http://schemas.openxmlformats.org/markup-compatibility/2006" xmlns:aink="http://schemas.microsoft.com/office/drawing/2016/ink" xmlns:am3d="http://schemas.microsoft.com/office/drawing/2017/model3d" xmlns:o="urn:schemas-microsoft-com:office:office" xmlns:oel="http://schemas.microsoft.com/office/2019/extlst" xmlns:r="http://schemas.openxmlformats.org/officeDocument/2006/relationships" xmlns:m="http://schemas.openxmlformats.org/officeDocument/2006/math" xmlns:v="urn:schemas-microsoft-com:vml" xmlns:wp14="http://schemas.microsoft.com/office/word/2010/wordprocessingDrawing" xmlns:wp="http://schemas.openxmlformats.org/drawingml/2006/wordprocessingDrawing" xmlns:w10="urn:schemas-microsoft-com:office:word" xmlns:w="http://schemas.openxmlformats.org/wordprocessingml/2006/main" xmlns:w14="http://schemas.microsoft.com/office/word/2010/wordml" xmlns:w15="http://schemas.microsoft.com/office/word/2012/wordml" xmlns:w16cex="http://schemas.microsoft.com/office/word/2018/wordml/cex" xmlns:w16cid="http://schemas.microsoft.com/office/word/2016/wordml/cid" xmlns:w16="http://schemas.microsoft.com/office/word/2018/wordml" xmlns:w16du="http://schemas.microsoft.com/office/word/2023/wordml/word16du" xmlns:w16sdtdh="http://schemas.microsoft.com/office/word/2020/wordml/sdtdatahash" xmlns:w16sdtfl="http://schemas.microsoft.com/office/word/2024/wordml/sdtformatlock" xmlns:w16se="http://schemas.microsoft.com/office/word/2015/wordml/symex" xmlns:wpg="http://schemas.microsoft.com/office/word/2010/wordprocessingGroup" xmlns:wpi="http://schemas.microsoft.com/office/word/2010/wordprocessingInk" xmlns:wne="http://schemas.microsoft.com/office/word/2006/wordml" xmlns:wps="http://schemas.microsoft.com/office/word/2010/wordprocessingShape" mc:Ignorable="w14 w15 w16se w16cid w16 w16cex w16sdtdh w16sdtfl cr w16du wp14">
+  <w16cex:commentExtensible w16cex:durableId="557E3984" w16cex:dateUtc="2025-06-05T22:38:00Z"/>
+  <w16cex:commentExtensible w16cex:durableId="78FC137C" w16cex:dateUtc="2025-06-05T22:41:00Z"/>
+  <w16cex:commentExtensible w16cex:durableId="42AE5316" w16cex:dateUtc="2025-06-05T22:43:00Z"/>
+  <w16cex:commentExtensible w16cex:durableId="1656F1BA" w16cex:dateUtc="2025-06-05T23:00:00Z"/>
+  <w16cex:commentExtensible w16cex:durableId="6A635F83" w16cex:dateUtc="2025-06-05T22:46:00Z"/>
+  <w16cex:commentExtensible w16cex:durableId="4244BB35" w16cex:dateUtc="2025-06-05T22:53:00Z"/>
+</w16cex:commentsExtensible>
+</file>
+
+<file path=word/commentsIds.xml><?xml version="1.0" encoding="utf-8"?>
+<w16cid:commentsIds xmlns:wpc="http://schemas.microsoft.com/office/word/2010/wordprocessingCanvas" xmlns:cx="http://schemas.microsoft.com/office/drawing/2014/chartex" xmlns:cx1="http://schemas.microsoft.com/office/drawing/2015/9/8/chartex" xmlns:cx2="http://schemas.microsoft.com/office/drawing/2015/10/21/chartex" xmlns:cx3="http://schemas.microsoft.com/office/drawing/2016/5/9/chartex" xmlns:cx4="http://schemas.microsoft.com/office/drawing/2016/5/10/chartex" xmlns:cx5="http://schemas.microsoft.com/office/drawing/2016/5/11/chartex" xmlns:cx6="http://schemas.microsoft.com/office/drawing/2016/5/12/chartex" xmlns:cx7="http://schemas.microsoft.com/office/drawing/2016/5/13/chartex" xmlns:cx8="http://schemas.microsoft.com/office/drawing/2016/5/14/chartex" xmlns:mc="http://schemas.openxmlformats.org/markup-compatibility/2006" xmlns:aink="http://schemas.microsoft.com/office/drawing/2016/ink" xmlns:am3d="http://schemas.microsoft.com/office/drawing/2017/model3d" xmlns:o="urn:schemas-microsoft-com:office:office" xmlns:oel="http://schemas.microsoft.com/office/2019/extlst" xmlns:r="http://schemas.openxmlformats.org/officeDocument/2006/relationships" xmlns:m="http://schemas.openxmlformats.org/officeDocument/2006/math" xmlns:v="urn:schemas-microsoft-com:vml" xmlns:wp14="http://schemas.microsoft.com/office/word/2010/wordprocessingDrawing" xmlns:wp="http://schemas.openxmlformats.org/drawingml/2006/wordprocessingDrawing" xmlns:w10="urn:schemas-microsoft-com:office:word" xmlns:w="http://schemas.openxmlformats.org/wordprocessingml/2006/main" xmlns:w14="http://schemas.microsoft.com/office/word/2010/wordml" xmlns:w15="http://schemas.microsoft.com/office/word/2012/wordml" xmlns:w16cex="http://schemas.microsoft.com/office/word/2018/wordml/cex" xmlns:w16cid="http://schemas.microsoft.com/office/word/2016/wordml/cid" xmlns:w16="http://schemas.microsoft.com/office/word/2018/wordml" xmlns:w16du="http://schemas.microsoft.com/office/word/2023/wordml/word16du" xmlns:w16sdtdh="http://schemas.microsoft.com/office/word/2020/wordml/sdtdatahash" xmlns:w16sdtfl="http://schemas.microsoft.com/office/word/2024/wordml/sdtformatlock" xmlns:w16se="http://schemas.microsoft.com/office/word/2015/wordml/symex" xmlns:wpg="http://schemas.microsoft.com/office/word/2010/wordprocessingGroup" xmlns:wpi="http://schemas.microsoft.com/office/word/2010/wordprocessingInk" xmlns:wne="http://schemas.microsoft.com/office/word/2006/wordml" xmlns:wps="http://schemas.microsoft.com/office/word/2010/wordprocessingShape" mc:Ignorable="w14 w15 w16se w16cid w16 w16cex w16sdtdh w16sdtfl w16du wp14">
+  <w16cid:commentId w16cid:paraId="4922A0C5" w16cid:durableId="557E3984"/>
+  <w16cid:commentId w16cid:paraId="6135303D" w16cid:durableId="78FC137C"/>
+  <w16cid:commentId w16cid:paraId="6F577DAB" w16cid:durableId="42AE5316"/>
+  <w16cid:commentId w16cid:paraId="49AFD389" w16cid:durableId="1656F1BA"/>
+  <w16cid:commentId w16cid:paraId="2A00FA3C" w16cid:durableId="6A635F83"/>
+  <w16cid:commentId w16cid:paraId="3BB27F93" w16cid:durableId="4244BB35"/>
+</w16cid:commentsIds>
 </file>
 
 <file path=word/endnotes.xml><?xml version="1.0" encoding="utf-8"?>
@@ -635,13 +3711,7 @@
       <w:rPr>
         <w:rStyle w:val="SubtleReference"/>
       </w:rPr>
-      <w:t>Beerent Huizer</w:t>
-    </w:r>
-    <w:r>
-      <w:rPr>
-        <w:rStyle w:val="SubtleReference"/>
-      </w:rPr>
-      <w:t xml:space="preserve"> </w:t>
+      <w:t xml:space="preserve">Beerent Huizer </w:t>
     </w:r>
     <w:r>
       <w:ptab w:relativeTo="margin" w:alignment="center" w:leader="none"/>
@@ -665,7 +3735,28 @@
       <w:fldChar w:fldCharType="end"/>
     </w:r>
     <w:r>
-      <w:ptab w:relativeTo="margin" w:alignment="right" w:leader="none"/>
+      <w:fldChar w:fldCharType="begin"/>
+    </w:r>
+    <w:r>
+      <w:instrText xml:space="preserve"> REF _Ref200027893 \h </w:instrText>
+    </w:r>
+    <w:r>
+      <w:fldChar w:fldCharType="separate"/>
+    </w:r>
+    <w:r>
+      <w:fldChar w:fldCharType="end"/>
+    </w:r>
+    <w:r>
+      <w:fldChar w:fldCharType="begin"/>
+    </w:r>
+    <w:r>
+      <w:instrText xml:space="preserve"> REF _Ref200027832 \h </w:instrText>
+    </w:r>
+    <w:r>
+      <w:fldChar w:fldCharType="separate"/>
+    </w:r>
+    <w:r>
+      <w:fldChar w:fldCharType="end"/>
     </w:r>
     <w:r>
       <w:fldChar w:fldCharType="begin"/>
@@ -719,7 +3810,176 @@
     </w:r>
     <w:r>
       <w:tab/>
+    </w:r>
+  </w:p>
+</w:ftr>
+</file>
+
+<file path=word/footer3.xml><?xml version="1.0" encoding="utf-8"?>
+<w:ftr xmlns:wpc="http://schemas.microsoft.com/office/word/2010/wordprocessingCanvas" xmlns:cx="http://schemas.microsoft.com/office/drawing/2014/chartex" xmlns:cx1="http://schemas.microsoft.com/office/drawing/2015/9/8/chartex" xmlns:cx2="http://schemas.microsoft.com/office/drawing/2015/10/21/chartex" xmlns:cx3="http://schemas.microsoft.com/office/drawing/2016/5/9/chartex" xmlns:cx4="http://schemas.microsoft.com/office/drawing/2016/5/10/chartex" xmlns:cx5="http://schemas.microsoft.com/office/drawing/2016/5/11/chartex" xmlns:cx6="http://schemas.microsoft.com/office/drawing/2016/5/12/chartex" xmlns:cx7="http://schemas.microsoft.com/office/drawing/2016/5/13/chartex" xmlns:cx8="http://schemas.microsoft.com/office/drawing/2016/5/14/chartex" xmlns:mc="http://schemas.openxmlformats.org/markup-compatibility/2006" xmlns:aink="http://schemas.microsoft.com/office/drawing/2016/ink" xmlns:am3d="http://schemas.microsoft.com/office/drawing/2017/model3d" xmlns:o="urn:schemas-microsoft-com:office:office" xmlns:oel="http://schemas.microsoft.com/office/2019/extlst" xmlns:r="http://schemas.openxmlformats.org/officeDocument/2006/relationships" xmlns:m="http://schemas.openxmlformats.org/officeDocument/2006/math" xmlns:v="urn:schemas-microsoft-com:vml" xmlns:wp14="http://schemas.microsoft.com/office/word/2010/wordprocessingDrawing" xmlns:wp="http://schemas.openxmlformats.org/drawingml/2006/wordprocessingDrawing" xmlns:w10="urn:schemas-microsoft-com:office:word" xmlns:w="http://schemas.openxmlformats.org/wordprocessingml/2006/main" xmlns:w14="http://schemas.microsoft.com/office/word/2010/wordml" xmlns:w15="http://schemas.microsoft.com/office/word/2012/wordml" xmlns:w16cex="http://schemas.microsoft.com/office/word/2018/wordml/cex" xmlns:w16cid="http://schemas.microsoft.com/office/word/2016/wordml/cid" xmlns:w16="http://schemas.microsoft.com/office/word/2018/wordml" xmlns:w16du="http://schemas.microsoft.com/office/word/2023/wordml/word16du" xmlns:w16sdtdh="http://schemas.microsoft.com/office/word/2020/wordml/sdtdatahash" xmlns:w16sdtfl="http://schemas.microsoft.com/office/word/2024/wordml/sdtformatlock" xmlns:w16se="http://schemas.microsoft.com/office/word/2015/wordml/symex" xmlns:wpg="http://schemas.microsoft.com/office/word/2010/wordprocessingGroup" xmlns:wpi="http://schemas.microsoft.com/office/word/2010/wordprocessingInk" xmlns:wne="http://schemas.microsoft.com/office/word/2006/wordml" xmlns:wps="http://schemas.microsoft.com/office/word/2010/wordprocessingShape" mc:Ignorable="w14 w15 w16se w16cid w16 w16cex w16sdtdh w16sdtfl w16du wp14">
+  <w:p>
+    <w:pPr>
+      <w:pStyle w:val="Footer"/>
+    </w:pPr>
+    <w:r>
+      <w:rPr>
+        <w:rStyle w:val="SubtleReference"/>
+      </w:rPr>
+      <w:t xml:space="preserve">Beerent Huizer </w:t>
+    </w:r>
+    <w:r>
+      <w:ptab w:relativeTo="margin" w:alignment="center" w:leader="none"/>
+    </w:r>
+    <w:r>
+      <w:fldChar w:fldCharType="begin"/>
+    </w:r>
+    <w:r>
+      <w:instrText xml:space="preserve"> PAGE  \* ArabicDash  \* MERGEFORMAT </w:instrText>
+    </w:r>
+    <w:r>
+      <w:fldChar w:fldCharType="separate"/>
+    </w:r>
+    <w:r>
+      <w:rPr>
+        <w:noProof/>
+      </w:rPr>
+      <w:t>- 2 -</w:t>
+    </w:r>
+    <w:r>
+      <w:fldChar w:fldCharType="end"/>
+    </w:r>
+    <w:r>
+      <w:tab/>
+    </w:r>
+    <w:r>
+      <w:fldChar w:fldCharType="begin"/>
+    </w:r>
+    <w:r>
+      <w:instrText xml:space="preserve"> REF _Ref200028739 \h </w:instrText>
+    </w:r>
+    <w:r>
+      <w:fldChar w:fldCharType="separate"/>
+    </w:r>
+    <w:r>
       <w:t>Introduction</w:t>
+    </w:r>
+    <w:r>
+      <w:fldChar w:fldCharType="end"/>
+    </w:r>
+    <w:r>
+      <w:fldChar w:fldCharType="begin"/>
+    </w:r>
+    <w:r>
+      <w:instrText xml:space="preserve"> REF _Ref200027893 \h </w:instrText>
+    </w:r>
+    <w:r>
+      <w:fldChar w:fldCharType="separate"/>
+    </w:r>
+    <w:r>
+      <w:fldChar w:fldCharType="end"/>
+    </w:r>
+    <w:r>
+      <w:fldChar w:fldCharType="begin"/>
+    </w:r>
+    <w:r>
+      <w:instrText xml:space="preserve"> REF _Ref200027832 \h </w:instrText>
+    </w:r>
+    <w:r>
+      <w:fldChar w:fldCharType="separate"/>
+    </w:r>
+    <w:r>
+      <w:fldChar w:fldCharType="end"/>
+    </w:r>
+    <w:r>
+      <w:fldChar w:fldCharType="begin"/>
+    </w:r>
+    <w:r>
+      <w:instrText xml:space="preserve"> REF _Ref199952405 </w:instrText>
+    </w:r>
+    <w:r>
+      <w:fldChar w:fldCharType="separate"/>
+    </w:r>
+    <w:r>
+      <w:fldChar w:fldCharType="end"/>
+    </w:r>
+  </w:p>
+</w:ftr>
+</file>
+
+<file path=word/footer4.xml><?xml version="1.0" encoding="utf-8"?>
+<w:ftr xmlns:wpc="http://schemas.microsoft.com/office/word/2010/wordprocessingCanvas" xmlns:cx="http://schemas.microsoft.com/office/drawing/2014/chartex" xmlns:cx1="http://schemas.microsoft.com/office/drawing/2015/9/8/chartex" xmlns:cx2="http://schemas.microsoft.com/office/drawing/2015/10/21/chartex" xmlns:cx3="http://schemas.microsoft.com/office/drawing/2016/5/9/chartex" xmlns:cx4="http://schemas.microsoft.com/office/drawing/2016/5/10/chartex" xmlns:cx5="http://schemas.microsoft.com/office/drawing/2016/5/11/chartex" xmlns:cx6="http://schemas.microsoft.com/office/drawing/2016/5/12/chartex" xmlns:cx7="http://schemas.microsoft.com/office/drawing/2016/5/13/chartex" xmlns:cx8="http://schemas.microsoft.com/office/drawing/2016/5/14/chartex" xmlns:mc="http://schemas.openxmlformats.org/markup-compatibility/2006" xmlns:aink="http://schemas.microsoft.com/office/drawing/2016/ink" xmlns:am3d="http://schemas.microsoft.com/office/drawing/2017/model3d" xmlns:o="urn:schemas-microsoft-com:office:office" xmlns:oel="http://schemas.microsoft.com/office/2019/extlst" xmlns:r="http://schemas.openxmlformats.org/officeDocument/2006/relationships" xmlns:m="http://schemas.openxmlformats.org/officeDocument/2006/math" xmlns:v="urn:schemas-microsoft-com:vml" xmlns:wp14="http://schemas.microsoft.com/office/word/2010/wordprocessingDrawing" xmlns:wp="http://schemas.openxmlformats.org/drawingml/2006/wordprocessingDrawing" xmlns:w10="urn:schemas-microsoft-com:office:word" xmlns:w="http://schemas.openxmlformats.org/wordprocessingml/2006/main" xmlns:w14="http://schemas.microsoft.com/office/word/2010/wordml" xmlns:w15="http://schemas.microsoft.com/office/word/2012/wordml" xmlns:w16cex="http://schemas.microsoft.com/office/word/2018/wordml/cex" xmlns:w16cid="http://schemas.microsoft.com/office/word/2016/wordml/cid" xmlns:w16="http://schemas.microsoft.com/office/word/2018/wordml" xmlns:w16du="http://schemas.microsoft.com/office/word/2023/wordml/word16du" xmlns:w16sdtdh="http://schemas.microsoft.com/office/word/2020/wordml/sdtdatahash" xmlns:w16sdtfl="http://schemas.microsoft.com/office/word/2024/wordml/sdtformatlock" xmlns:w16se="http://schemas.microsoft.com/office/word/2015/wordml/symex" xmlns:wpg="http://schemas.microsoft.com/office/word/2010/wordprocessingGroup" xmlns:wpi="http://schemas.microsoft.com/office/word/2010/wordprocessingInk" xmlns:wne="http://schemas.microsoft.com/office/word/2006/wordml" xmlns:wps="http://schemas.microsoft.com/office/word/2010/wordprocessingShape" mc:Ignorable="w14 w15 w16se w16cid w16 w16cex w16sdtdh w16sdtfl w16du wp14">
+  <w:p>
+    <w:pPr>
+      <w:pStyle w:val="Footer"/>
+    </w:pPr>
+    <w:r>
+      <w:rPr>
+        <w:rStyle w:val="SubtleReference"/>
+      </w:rPr>
+      <w:t xml:space="preserve">Beerent Huizer </w:t>
+    </w:r>
+    <w:r>
+      <w:ptab w:relativeTo="margin" w:alignment="center" w:leader="none"/>
+    </w:r>
+    <w:r>
+      <w:fldChar w:fldCharType="begin"/>
+    </w:r>
+    <w:r>
+      <w:instrText xml:space="preserve"> PAGE  \* ArabicDash  \* MERGEFORMAT </w:instrText>
+    </w:r>
+    <w:r>
+      <w:fldChar w:fldCharType="separate"/>
+    </w:r>
+    <w:r>
+      <w:rPr>
+        <w:noProof/>
+      </w:rPr>
+      <w:t>- 2 -</w:t>
+    </w:r>
+    <w:r>
+      <w:fldChar w:fldCharType="end"/>
+    </w:r>
+    <w:r>
+      <w:ptab w:relativeTo="margin" w:alignment="right" w:leader="none"/>
+    </w:r>
+    <w:r>
+      <w:fldChar w:fldCharType="begin"/>
+    </w:r>
+    <w:r>
+      <w:instrText xml:space="preserve"> REF _Ref200027893 \h </w:instrText>
+    </w:r>
+    <w:r>
+      <w:fldChar w:fldCharType="separate"/>
+    </w:r>
+    <w:r>
+      <w:t>Research</w:t>
+    </w:r>
+    <w:r>
+      <w:fldChar w:fldCharType="end"/>
+    </w:r>
+    <w:r>
+      <w:fldChar w:fldCharType="begin"/>
+    </w:r>
+    <w:r>
+      <w:instrText xml:space="preserve"> REF _Ref200027832 \h </w:instrText>
+    </w:r>
+    <w:r>
+      <w:fldChar w:fldCharType="separate"/>
+    </w:r>
+    <w:r>
+      <w:fldChar w:fldCharType="end"/>
+    </w:r>
+    <w:r>
+      <w:fldChar w:fldCharType="begin"/>
+    </w:r>
+    <w:r>
+      <w:instrText xml:space="preserve"> REF _Ref199952405 </w:instrText>
+    </w:r>
+    <w:r>
+      <w:fldChar w:fldCharType="separate"/>
+    </w:r>
+    <w:r>
+      <w:fldChar w:fldCharType="end"/>
     </w:r>
   </w:p>
 </w:ftr>
@@ -798,6 +4058,14 @@
     </w:p>
   </w:footnote>
 </w:footnotes>
+</file>
+
+<file path=word/people.xml><?xml version="1.0" encoding="utf-8"?>
+<w15:people xmlns:wpc="http://schemas.microsoft.com/office/word/2010/wordprocessingCanvas" xmlns:cx="http://schemas.microsoft.com/office/drawing/2014/chartex" xmlns:cx1="http://schemas.microsoft.com/office/drawing/2015/9/8/chartex" xmlns:cx2="http://schemas.microsoft.com/office/drawing/2015/10/21/chartex" xmlns:cx3="http://schemas.microsoft.com/office/drawing/2016/5/9/chartex" xmlns:cx4="http://schemas.microsoft.com/office/drawing/2016/5/10/chartex" xmlns:cx5="http://schemas.microsoft.com/office/drawing/2016/5/11/chartex" xmlns:cx6="http://schemas.microsoft.com/office/drawing/2016/5/12/chartex" xmlns:cx7="http://schemas.microsoft.com/office/drawing/2016/5/13/chartex" xmlns:cx8="http://schemas.microsoft.com/office/drawing/2016/5/14/chartex" xmlns:mc="http://schemas.openxmlformats.org/markup-compatibility/2006" xmlns:aink="http://schemas.microsoft.com/office/drawing/2016/ink" xmlns:am3d="http://schemas.microsoft.com/office/drawing/2017/model3d" xmlns:o="urn:schemas-microsoft-com:office:office" xmlns:oel="http://schemas.microsoft.com/office/2019/extlst" xmlns:r="http://schemas.openxmlformats.org/officeDocument/2006/relationships" xmlns:m="http://schemas.openxmlformats.org/officeDocument/2006/math" xmlns:v="urn:schemas-microsoft-com:vml" xmlns:wp14="http://schemas.microsoft.com/office/word/2010/wordprocessingDrawing" xmlns:wp="http://schemas.openxmlformats.org/drawingml/2006/wordprocessingDrawing" xmlns:w10="urn:schemas-microsoft-com:office:word" xmlns:w="http://schemas.openxmlformats.org/wordprocessingml/2006/main" xmlns:w14="http://schemas.microsoft.com/office/word/2010/wordml" xmlns:w15="http://schemas.microsoft.com/office/word/2012/wordml" xmlns:w16cex="http://schemas.microsoft.com/office/word/2018/wordml/cex" xmlns:w16cid="http://schemas.microsoft.com/office/word/2016/wordml/cid" xmlns:w16="http://schemas.microsoft.com/office/word/2018/wordml" xmlns:w16du="http://schemas.microsoft.com/office/word/2023/wordml/word16du" xmlns:w16sdtdh="http://schemas.microsoft.com/office/word/2020/wordml/sdtdatahash" xmlns:w16sdtfl="http://schemas.microsoft.com/office/word/2024/wordml/sdtformatlock" xmlns:w16se="http://schemas.microsoft.com/office/word/2015/wordml/symex" xmlns:wpg="http://schemas.microsoft.com/office/word/2010/wordprocessingGroup" xmlns:wpi="http://schemas.microsoft.com/office/word/2010/wordprocessingInk" xmlns:wne="http://schemas.microsoft.com/office/word/2006/wordml" xmlns:wps="http://schemas.microsoft.com/office/word/2010/wordprocessingShape" mc:Ignorable="w14 w15 w16se w16cid w16 w16cex w16sdtdh w16sdtfl w16du wp14">
+  <w15:person w15:author="Beer Huizer">
+    <w15:presenceInfo w15:providerId="Windows Live" w15:userId="a23503f5b3da08bb"/>
+  </w15:person>
+</w15:people>
 </file>
 
 <file path=word/styles.xml><?xml version="1.0" encoding="utf-8"?>
@@ -1229,22 +4497,24 @@
     <w:basedOn w:val="Normal"/>
     <w:next w:val="NoSpacing"/>
     <w:link w:val="Heading2Char"/>
-    <w:autoRedefine/>
     <w:uiPriority w:val="9"/>
     <w:unhideWhenUsed/>
     <w:qFormat/>
-    <w:rsid w:val="001C6023"/>
+    <w:rsid w:val="00C22602"/>
     <w:pPr>
       <w:keepNext/>
       <w:keepLines/>
+      <w:tabs>
+        <w:tab w:val="left" w:pos="2427"/>
+      </w:tabs>
       <w:spacing w:before="160" w:after="80"/>
       <w:outlineLvl w:val="1"/>
     </w:pPr>
     <w:rPr>
       <w:rFonts w:asciiTheme="majorHAnsi" w:eastAsiaTheme="majorEastAsia" w:hAnsiTheme="majorHAnsi" w:cstheme="majorBidi"/>
       <w:color w:val="0F4761" w:themeColor="accent1" w:themeShade="BF"/>
-      <w:sz w:val="32"/>
-      <w:szCs w:val="32"/>
+      <w:sz w:val="36"/>
+      <w:szCs w:val="36"/>
     </w:rPr>
   </w:style>
   <w:style w:type="paragraph" w:styleId="Heading3">
@@ -1256,13 +4526,15 @@
     <w:uiPriority w:val="9"/>
     <w:unhideWhenUsed/>
     <w:qFormat/>
-    <w:rsid w:val="00461736"/>
+    <w:rsid w:val="00ED27C4"/>
     <w:pPr>
       <w:outlineLvl w:val="2"/>
     </w:pPr>
     <w:rPr>
-      <w:sz w:val="32"/>
-      <w:szCs w:val="32"/>
+      <w:b w:val="0"/>
+      <w:bCs w:val="0"/>
+      <w:sz w:val="28"/>
+      <w:szCs w:val="28"/>
     </w:rPr>
   </w:style>
   <w:style w:type="paragraph" w:styleId="Heading4">
@@ -1274,7 +4546,7 @@
     <w:uiPriority w:val="9"/>
     <w:unhideWhenUsed/>
     <w:qFormat/>
-    <w:rsid w:val="00461736"/>
+    <w:rsid w:val="00FD1EE3"/>
     <w:pPr>
       <w:keepNext/>
       <w:keepLines/>
@@ -1283,10 +4555,11 @@
     </w:pPr>
     <w:rPr>
       <w:rFonts w:eastAsiaTheme="majorEastAsia" w:cstheme="majorBidi"/>
+      <w:b/>
+      <w:bCs/>
       <w:i/>
       <w:iCs/>
       <w:color w:val="0F4761" w:themeColor="accent1" w:themeShade="BF"/>
-      <w:u w:val="single"/>
     </w:rPr>
   </w:style>
   <w:style w:type="paragraph" w:styleId="Heading5">
@@ -1401,6 +4674,7 @@
   <w:style w:type="character" w:default="1" w:styleId="DefaultParagraphFont">
     <w:name w:val="Default Paragraph Font"/>
     <w:uiPriority w:val="1"/>
+    <w:semiHidden/>
     <w:unhideWhenUsed/>
   </w:style>
   <w:style w:type="table" w:default="1" w:styleId="TableNormal">
@@ -1456,12 +4730,12 @@
     <w:basedOn w:val="DefaultParagraphFont"/>
     <w:link w:val="Heading2"/>
     <w:uiPriority w:val="9"/>
-    <w:rsid w:val="001C6023"/>
+    <w:rsid w:val="00C22602"/>
     <w:rPr>
       <w:rFonts w:asciiTheme="majorHAnsi" w:eastAsiaTheme="majorEastAsia" w:hAnsiTheme="majorHAnsi" w:cstheme="majorBidi"/>
       <w:color w:val="0F4761" w:themeColor="accent1" w:themeShade="BF"/>
-      <w:sz w:val="32"/>
-      <w:szCs w:val="32"/>
+      <w:sz w:val="36"/>
+      <w:szCs w:val="36"/>
     </w:rPr>
   </w:style>
   <w:style w:type="character" w:customStyle="1" w:styleId="Heading3Char">
@@ -1469,15 +4743,14 @@
     <w:basedOn w:val="DefaultParagraphFont"/>
     <w:link w:val="Heading3"/>
     <w:uiPriority w:val="9"/>
-    <w:rsid w:val="00461736"/>
+    <w:rsid w:val="00ED27C4"/>
     <w:rPr>
       <w:rFonts w:eastAsiaTheme="majorEastAsia" w:cstheme="majorBidi"/>
       <w:i/>
       <w:iCs/>
       <w:color w:val="0F4761" w:themeColor="accent1" w:themeShade="BF"/>
-      <w:sz w:val="32"/>
-      <w:szCs w:val="32"/>
-      <w:u w:val="single"/>
+      <w:sz w:val="28"/>
+      <w:szCs w:val="28"/>
     </w:rPr>
   </w:style>
   <w:style w:type="character" w:customStyle="1" w:styleId="Heading4Char">
@@ -1485,13 +4758,14 @@
     <w:basedOn w:val="DefaultParagraphFont"/>
     <w:link w:val="Heading4"/>
     <w:uiPriority w:val="9"/>
-    <w:rsid w:val="00461736"/>
+    <w:rsid w:val="00FD1EE3"/>
     <w:rPr>
       <w:rFonts w:eastAsiaTheme="majorEastAsia" w:cstheme="majorBidi"/>
+      <w:b/>
+      <w:bCs/>
       <w:i/>
       <w:iCs/>
       <w:color w:val="0F4761" w:themeColor="accent1" w:themeShade="BF"/>
-      <w:u w:val="single"/>
     </w:rPr>
   </w:style>
   <w:style w:type="character" w:customStyle="1" w:styleId="Heading5Char">
@@ -1798,6 +5072,7 @@
   </w:style>
   <w:style w:type="character" w:customStyle="1" w:styleId="NoSpacingChar">
     <w:name w:val="No Spacing Char"/>
+    <w:aliases w:val="Default Char"/>
     <w:basedOn w:val="DefaultParagraphFont"/>
     <w:link w:val="NoSpacing"/>
     <w:uiPriority w:val="1"/>
@@ -1957,6 +5232,287 @@
     <w:rsid w:val="0092275C"/>
     <w:rPr>
       <w:vertAlign w:val="superscript"/>
+    </w:rPr>
+  </w:style>
+  <w:style w:type="paragraph" w:styleId="TOC3">
+    <w:name w:val="toc 3"/>
+    <w:basedOn w:val="Normal"/>
+    <w:next w:val="Normal"/>
+    <w:autoRedefine/>
+    <w:uiPriority w:val="39"/>
+    <w:unhideWhenUsed/>
+    <w:rsid w:val="009F1F65"/>
+    <w:pPr>
+      <w:spacing w:after="100"/>
+      <w:ind w:left="480"/>
+    </w:pPr>
+  </w:style>
+  <w:style w:type="paragraph" w:styleId="Index1">
+    <w:name w:val="index 1"/>
+    <w:basedOn w:val="Normal"/>
+    <w:next w:val="Normal"/>
+    <w:autoRedefine/>
+    <w:uiPriority w:val="99"/>
+    <w:unhideWhenUsed/>
+    <w:rsid w:val="000D1D82"/>
+    <w:pPr>
+      <w:spacing w:after="0"/>
+      <w:ind w:left="240" w:hanging="240"/>
+    </w:pPr>
+    <w:rPr>
+      <w:sz w:val="18"/>
+      <w:szCs w:val="18"/>
+    </w:rPr>
+  </w:style>
+  <w:style w:type="paragraph" w:styleId="Index2">
+    <w:name w:val="index 2"/>
+    <w:basedOn w:val="Normal"/>
+    <w:next w:val="Normal"/>
+    <w:autoRedefine/>
+    <w:uiPriority w:val="99"/>
+    <w:unhideWhenUsed/>
+    <w:rsid w:val="000D1D82"/>
+    <w:pPr>
+      <w:spacing w:after="0"/>
+      <w:ind w:left="480" w:hanging="240"/>
+    </w:pPr>
+    <w:rPr>
+      <w:sz w:val="18"/>
+      <w:szCs w:val="18"/>
+    </w:rPr>
+  </w:style>
+  <w:style w:type="paragraph" w:styleId="Index3">
+    <w:name w:val="index 3"/>
+    <w:basedOn w:val="Normal"/>
+    <w:next w:val="Normal"/>
+    <w:autoRedefine/>
+    <w:uiPriority w:val="99"/>
+    <w:unhideWhenUsed/>
+    <w:rsid w:val="000D1D82"/>
+    <w:pPr>
+      <w:spacing w:after="0"/>
+      <w:ind w:left="720" w:hanging="240"/>
+    </w:pPr>
+    <w:rPr>
+      <w:sz w:val="18"/>
+      <w:szCs w:val="18"/>
+    </w:rPr>
+  </w:style>
+  <w:style w:type="paragraph" w:styleId="Index4">
+    <w:name w:val="index 4"/>
+    <w:basedOn w:val="Normal"/>
+    <w:next w:val="Normal"/>
+    <w:autoRedefine/>
+    <w:uiPriority w:val="99"/>
+    <w:unhideWhenUsed/>
+    <w:rsid w:val="000D1D82"/>
+    <w:pPr>
+      <w:spacing w:after="0"/>
+      <w:ind w:left="960" w:hanging="240"/>
+    </w:pPr>
+    <w:rPr>
+      <w:sz w:val="18"/>
+      <w:szCs w:val="18"/>
+    </w:rPr>
+  </w:style>
+  <w:style w:type="paragraph" w:styleId="Index5">
+    <w:name w:val="index 5"/>
+    <w:basedOn w:val="Normal"/>
+    <w:next w:val="Normal"/>
+    <w:autoRedefine/>
+    <w:uiPriority w:val="99"/>
+    <w:unhideWhenUsed/>
+    <w:rsid w:val="000D1D82"/>
+    <w:pPr>
+      <w:spacing w:after="0"/>
+      <w:ind w:left="1200" w:hanging="240"/>
+    </w:pPr>
+    <w:rPr>
+      <w:sz w:val="18"/>
+      <w:szCs w:val="18"/>
+    </w:rPr>
+  </w:style>
+  <w:style w:type="paragraph" w:styleId="Index6">
+    <w:name w:val="index 6"/>
+    <w:basedOn w:val="Normal"/>
+    <w:next w:val="Normal"/>
+    <w:autoRedefine/>
+    <w:uiPriority w:val="99"/>
+    <w:unhideWhenUsed/>
+    <w:rsid w:val="000D1D82"/>
+    <w:pPr>
+      <w:spacing w:after="0"/>
+      <w:ind w:left="1440" w:hanging="240"/>
+    </w:pPr>
+    <w:rPr>
+      <w:sz w:val="18"/>
+      <w:szCs w:val="18"/>
+    </w:rPr>
+  </w:style>
+  <w:style w:type="paragraph" w:styleId="Index7">
+    <w:name w:val="index 7"/>
+    <w:basedOn w:val="Normal"/>
+    <w:next w:val="Normal"/>
+    <w:autoRedefine/>
+    <w:uiPriority w:val="99"/>
+    <w:unhideWhenUsed/>
+    <w:rsid w:val="000D1D82"/>
+    <w:pPr>
+      <w:spacing w:after="0"/>
+      <w:ind w:left="1680" w:hanging="240"/>
+    </w:pPr>
+    <w:rPr>
+      <w:sz w:val="18"/>
+      <w:szCs w:val="18"/>
+    </w:rPr>
+  </w:style>
+  <w:style w:type="paragraph" w:styleId="Index8">
+    <w:name w:val="index 8"/>
+    <w:basedOn w:val="Normal"/>
+    <w:next w:val="Normal"/>
+    <w:autoRedefine/>
+    <w:uiPriority w:val="99"/>
+    <w:unhideWhenUsed/>
+    <w:rsid w:val="000D1D82"/>
+    <w:pPr>
+      <w:spacing w:after="0"/>
+      <w:ind w:left="1920" w:hanging="240"/>
+    </w:pPr>
+    <w:rPr>
+      <w:sz w:val="18"/>
+      <w:szCs w:val="18"/>
+    </w:rPr>
+  </w:style>
+  <w:style w:type="paragraph" w:styleId="Index9">
+    <w:name w:val="index 9"/>
+    <w:basedOn w:val="Normal"/>
+    <w:next w:val="Normal"/>
+    <w:autoRedefine/>
+    <w:uiPriority w:val="99"/>
+    <w:unhideWhenUsed/>
+    <w:rsid w:val="000D1D82"/>
+    <w:pPr>
+      <w:spacing w:after="0"/>
+      <w:ind w:left="2160" w:hanging="240"/>
+    </w:pPr>
+    <w:rPr>
+      <w:sz w:val="18"/>
+      <w:szCs w:val="18"/>
+    </w:rPr>
+  </w:style>
+  <w:style w:type="paragraph" w:styleId="IndexHeading">
+    <w:name w:val="index heading"/>
+    <w:basedOn w:val="Normal"/>
+    <w:next w:val="Index1"/>
+    <w:uiPriority w:val="99"/>
+    <w:unhideWhenUsed/>
+    <w:rsid w:val="000D1D82"/>
+    <w:pPr>
+      <w:spacing w:before="240" w:after="120"/>
+      <w:jc w:val="center"/>
+    </w:pPr>
+    <w:rPr>
+      <w:b/>
+      <w:bCs/>
+      <w:sz w:val="26"/>
+      <w:szCs w:val="26"/>
+    </w:rPr>
+  </w:style>
+  <w:style w:type="paragraph" w:styleId="Caption">
+    <w:name w:val="caption"/>
+    <w:basedOn w:val="Normal"/>
+    <w:next w:val="Normal"/>
+    <w:uiPriority w:val="35"/>
+    <w:unhideWhenUsed/>
+    <w:qFormat/>
+    <w:rsid w:val="00AD68F0"/>
+    <w:pPr>
+      <w:spacing w:after="200" w:line="240" w:lineRule="auto"/>
+    </w:pPr>
+    <w:rPr>
+      <w:i/>
+      <w:iCs/>
+      <w:color w:val="0E2841" w:themeColor="text2"/>
+      <w:sz w:val="18"/>
+      <w:szCs w:val="18"/>
+    </w:rPr>
+  </w:style>
+  <w:style w:type="character" w:styleId="UnresolvedMention">
+    <w:name w:val="Unresolved Mention"/>
+    <w:basedOn w:val="DefaultParagraphFont"/>
+    <w:uiPriority w:val="99"/>
+    <w:semiHidden/>
+    <w:unhideWhenUsed/>
+    <w:rsid w:val="008F74D5"/>
+    <w:rPr>
+      <w:color w:val="605E5C"/>
+      <w:shd w:val="clear" w:color="auto" w:fill="E1DFDD"/>
+    </w:rPr>
+  </w:style>
+  <w:style w:type="character" w:styleId="CommentReference">
+    <w:name w:val="annotation reference"/>
+    <w:basedOn w:val="DefaultParagraphFont"/>
+    <w:uiPriority w:val="99"/>
+    <w:semiHidden/>
+    <w:unhideWhenUsed/>
+    <w:rsid w:val="001104BD"/>
+    <w:rPr>
+      <w:sz w:val="16"/>
+      <w:szCs w:val="16"/>
+    </w:rPr>
+  </w:style>
+  <w:style w:type="paragraph" w:styleId="CommentText">
+    <w:name w:val="annotation text"/>
+    <w:basedOn w:val="Normal"/>
+    <w:link w:val="CommentTextChar"/>
+    <w:uiPriority w:val="99"/>
+    <w:unhideWhenUsed/>
+    <w:rsid w:val="001104BD"/>
+    <w:pPr>
+      <w:spacing w:line="240" w:lineRule="auto"/>
+    </w:pPr>
+    <w:rPr>
+      <w:sz w:val="20"/>
+      <w:szCs w:val="20"/>
+    </w:rPr>
+  </w:style>
+  <w:style w:type="character" w:customStyle="1" w:styleId="CommentTextChar">
+    <w:name w:val="Comment Text Char"/>
+    <w:basedOn w:val="DefaultParagraphFont"/>
+    <w:link w:val="CommentText"/>
+    <w:uiPriority w:val="99"/>
+    <w:rsid w:val="001104BD"/>
+    <w:rPr>
+      <w:sz w:val="20"/>
+      <w:szCs w:val="20"/>
+    </w:rPr>
+  </w:style>
+  <w:style w:type="paragraph" w:styleId="CommentSubject">
+    <w:name w:val="annotation subject"/>
+    <w:basedOn w:val="CommentText"/>
+    <w:next w:val="CommentText"/>
+    <w:link w:val="CommentSubjectChar"/>
+    <w:uiPriority w:val="99"/>
+    <w:semiHidden/>
+    <w:unhideWhenUsed/>
+    <w:rsid w:val="001104BD"/>
+    <w:rPr>
+      <w:b/>
+      <w:bCs/>
+    </w:rPr>
+  </w:style>
+  <w:style w:type="character" w:customStyle="1" w:styleId="CommentSubjectChar">
+    <w:name w:val="Comment Subject Char"/>
+    <w:basedOn w:val="CommentTextChar"/>
+    <w:link w:val="CommentSubject"/>
+    <w:uiPriority w:val="99"/>
+    <w:semiHidden/>
+    <w:rsid w:val="001104BD"/>
+    <w:rPr>
+      <w:b/>
+      <w:bCs/>
+      <w:sz w:val="20"/>
+      <w:szCs w:val="20"/>
     </w:rPr>
   </w:style>
 </w:styles>

</xml_diff>